<commit_message>
mysql chat gpt tutorial updated
</commit_message>
<xml_diff>
--- a/MYSQL Tutorial.docx
+++ b/MYSQL Tutorial.docx
@@ -4,6 +4,9 @@
   <w:body>
     <w:p>
       <w:r>
+        <w:rPr>
+          <w:noProof/>
+        </w:rPr>
         <w:drawing>
           <wp:inline distT="0" distB="0" distL="0" distR="0" wp14:anchorId="21B50A33" wp14:editId="31F3534A">
             <wp:extent cx="342900" cy="342900"/>
@@ -637,21 +640,12 @@
       <w:r>
         <w:t xml:space="preserve">: </w:t>
       </w:r>
-      <w:proofErr w:type="gramStart"/>
-      <w:r>
-        <w:rPr>
-          <w:b/>
-          <w:bCs/>
-        </w:rPr>
-        <w:t>NOW(</w:t>
-      </w:r>
-      <w:proofErr w:type="gramEnd"/>
-      <w:r>
-        <w:rPr>
-          <w:b/>
-          <w:bCs/>
-        </w:rPr>
-        <w:t>)</w:t>
+      <w:r>
+        <w:rPr>
+          <w:b/>
+          <w:bCs/>
+        </w:rPr>
+        <w:t>NOW()</w:t>
       </w:r>
       <w:r>
         <w:t xml:space="preserve">, </w:t>
@@ -1045,6 +1039,9 @@
     </w:p>
     <w:p>
       <w:r>
+        <w:rPr>
+          <w:noProof/>
+        </w:rPr>
         <w:drawing>
           <wp:inline distT="0" distB="0" distL="0" distR="0" wp14:anchorId="39550C96" wp14:editId="297B13E1">
             <wp:extent cx="342900" cy="342900"/>
@@ -1415,6 +1412,9 @@
     </w:p>
     <w:p>
       <w:r>
+        <w:rPr>
+          <w:noProof/>
+        </w:rPr>
         <w:lastRenderedPageBreak/>
         <w:drawing>
           <wp:inline distT="0" distB="0" distL="0" distR="0" wp14:anchorId="0ED0A9F7" wp14:editId="1EEF77E1">
@@ -1538,15 +1538,7 @@
     </w:p>
     <w:p>
       <w:r>
-        <w:t xml:space="preserve">CREATE TABLE employees </w:t>
-      </w:r>
-      <w:proofErr w:type="gramStart"/>
-      <w:r>
-        <w:t>( id</w:t>
-      </w:r>
-      <w:proofErr w:type="gramEnd"/>
-      <w:r>
-        <w:t xml:space="preserve"> INT PRIMARY KEY AUTO_INCREMENT, </w:t>
+        <w:t xml:space="preserve">CREATE TABLE employees ( id INT PRIMARY KEY AUTO_INCREMENT, </w:t>
       </w:r>
       <w:proofErr w:type="spellStart"/>
       <w:r>
@@ -1632,15 +1624,7 @@
     </w:p>
     <w:p>
       <w:r>
-        <w:t xml:space="preserve">ALTER TABLE employees ADD COLUMN email </w:t>
-      </w:r>
-      <w:proofErr w:type="gramStart"/>
-      <w:r>
-        <w:t>VARCHAR(</w:t>
-      </w:r>
-      <w:proofErr w:type="gramEnd"/>
-      <w:r>
-        <w:t xml:space="preserve">100); </w:t>
+        <w:t xml:space="preserve">ALTER TABLE employees ADD COLUMN email VARCHAR(100); </w:t>
       </w:r>
     </w:p>
     <w:p>
@@ -1814,6 +1798,9 @@
     </w:p>
     <w:p>
       <w:r>
+        <w:rPr>
+          <w:noProof/>
+        </w:rPr>
         <w:drawing>
           <wp:inline distT="0" distB="0" distL="0" distR="0" wp14:anchorId="7615298A" wp14:editId="68E6D309">
             <wp:extent cx="342900" cy="342900"/>
@@ -1974,7 +1961,6 @@
       <w:r>
         <w:t xml:space="preserve"> statement. To select all rows and columns from the </w:t>
       </w:r>
-      <w:proofErr w:type="gramStart"/>
       <w:r>
         <w:rPr>
           <w:b/>
@@ -1982,7 +1968,6 @@
         </w:rPr>
         <w:t>employees</w:t>
       </w:r>
-      <w:proofErr w:type="gramEnd"/>
       <w:r>
         <w:t xml:space="preserve"> table:</w:t>
       </w:r>
@@ -2200,6 +2185,9 @@
     </w:p>
     <w:p>
       <w:r>
+        <w:rPr>
+          <w:noProof/>
+        </w:rPr>
         <w:drawing>
           <wp:inline distT="0" distB="0" distL="0" distR="0" wp14:anchorId="24E797E8" wp14:editId="500B8A2E">
             <wp:extent cx="342900" cy="342900"/>
@@ -2366,15 +2354,7 @@
     </w:p>
     <w:p>
       <w:r>
-        <w:t xml:space="preserve">CREATE TABLE employees </w:t>
-      </w:r>
-      <w:proofErr w:type="gramStart"/>
-      <w:r>
-        <w:t>( id</w:t>
-      </w:r>
-      <w:proofErr w:type="gramEnd"/>
-      <w:r>
-        <w:t xml:space="preserve"> INT PRIMARY KEY AUTO_INCREMENT, </w:t>
+        <w:t xml:space="preserve">CREATE TABLE employees ( id INT PRIMARY KEY AUTO_INCREMENT, </w:t>
       </w:r>
       <w:proofErr w:type="spellStart"/>
       <w:r>
@@ -2552,15 +2532,7 @@
       </w:r>
       <w:proofErr w:type="spellEnd"/>
       <w:r>
-        <w:t xml:space="preserve"> </w:t>
-      </w:r>
-      <w:proofErr w:type="gramStart"/>
-      <w:r>
-        <w:t>VARCHAR(</w:t>
-      </w:r>
-      <w:proofErr w:type="gramEnd"/>
-      <w:r>
-        <w:t xml:space="preserve">50); </w:t>
+        <w:t xml:space="preserve"> VARCHAR(50); </w:t>
       </w:r>
     </w:p>
     <w:p>
@@ -2678,6 +2650,9 @@
     </w:p>
     <w:p>
       <w:r>
+        <w:rPr>
+          <w:noProof/>
+        </w:rPr>
         <w:drawing>
           <wp:inline distT="0" distB="0" distL="0" distR="0" wp14:anchorId="63BB7406" wp14:editId="46687211">
             <wp:extent cx="342900" cy="342900"/>
@@ -2828,23 +2803,7 @@
           <w:b/>
           <w:bCs/>
         </w:rPr>
-        <w:t xml:space="preserve">name </w:t>
-      </w:r>
-      <w:proofErr w:type="gramStart"/>
-      <w:r>
-        <w:rPr>
-          <w:b/>
-          <w:bCs/>
-        </w:rPr>
-        <w:t>VARCHAR(</w:t>
-      </w:r>
-      <w:proofErr w:type="gramEnd"/>
-      <w:r>
-        <w:rPr>
-          <w:b/>
-          <w:bCs/>
-        </w:rPr>
-        <w:t>100)</w:t>
+        <w:t>name VARCHAR(100)</w:t>
       </w:r>
     </w:p>
     <w:p>
@@ -3061,23 +3020,7 @@
           <w:b/>
           <w:bCs/>
         </w:rPr>
-        <w:t xml:space="preserve">status </w:t>
-      </w:r>
-      <w:proofErr w:type="gramStart"/>
-      <w:r>
-        <w:rPr>
-          <w:b/>
-          <w:bCs/>
-        </w:rPr>
-        <w:t>ENUM(</w:t>
-      </w:r>
-      <w:proofErr w:type="gramEnd"/>
-      <w:r>
-        <w:rPr>
-          <w:b/>
-          <w:bCs/>
-        </w:rPr>
-        <w:t>'Active', 'Inactive')</w:t>
+        <w:t>status ENUM('Active', 'Inactive')</w:t>
       </w:r>
     </w:p>
     <w:p>
@@ -3102,15 +3045,7 @@
     </w:p>
     <w:p>
       <w:r>
-        <w:t xml:space="preserve">CREATE TABLE products </w:t>
-      </w:r>
-      <w:proofErr w:type="gramStart"/>
-      <w:r>
-        <w:t>( id</w:t>
-      </w:r>
-      <w:proofErr w:type="gramEnd"/>
-      <w:r>
-        <w:t xml:space="preserve"> INT PRIMARY KEY AUTO_INCREMENT, name VARCHAR(100), description TEXT, price FLOAT, </w:t>
+        <w:t xml:space="preserve">CREATE TABLE products ( id INT PRIMARY KEY AUTO_INCREMENT, name VARCHAR(100), description TEXT, price FLOAT, </w:t>
       </w:r>
       <w:proofErr w:type="spellStart"/>
       <w:r>
@@ -3231,6 +3166,9 @@
     </w:p>
     <w:p>
       <w:r>
+        <w:rPr>
+          <w:noProof/>
+        </w:rPr>
         <w:drawing>
           <wp:inline distT="0" distB="0" distL="0" distR="0" wp14:anchorId="295EF4BB" wp14:editId="690F4614">
             <wp:extent cx="342900" cy="342900"/>
@@ -3614,17 +3552,8 @@
           <w:b/>
           <w:bCs/>
         </w:rPr>
-        <w:t>HH:</w:t>
-      </w:r>
-      <w:proofErr w:type="gramStart"/>
-      <w:r>
-        <w:rPr>
-          <w:b/>
-          <w:bCs/>
-        </w:rPr>
-        <w:t>MM:SS</w:t>
-      </w:r>
-      <w:proofErr w:type="gramEnd"/>
+        <w:t>HH:MM:SS</w:t>
+      </w:r>
       <w:r>
         <w:t xml:space="preserve"> format.</w:t>
       </w:r>
@@ -3800,6 +3729,9 @@
     </w:p>
     <w:p>
       <w:r>
+        <w:rPr>
+          <w:noProof/>
+        </w:rPr>
         <w:drawing>
           <wp:inline distT="0" distB="0" distL="0" distR="0" wp14:anchorId="3ADF68A6" wp14:editId="75439217">
             <wp:extent cx="342900" cy="342900"/>
@@ -3929,15 +3861,7 @@
     </w:p>
     <w:p>
       <w:r>
-        <w:t xml:space="preserve">CREATE TABLE students </w:t>
-      </w:r>
-      <w:proofErr w:type="gramStart"/>
-      <w:r>
-        <w:t>( id</w:t>
-      </w:r>
-      <w:proofErr w:type="gramEnd"/>
-      <w:r>
-        <w:t xml:space="preserve"> INT PRIMARY KEY, name VARCHAR(50) ); </w:t>
+        <w:t xml:space="preserve">CREATE TABLE students ( id INT PRIMARY KEY, name VARCHAR(50) ); </w:t>
       </w:r>
     </w:p>
     <w:p>
@@ -4235,15 +4159,7 @@
     </w:p>
     <w:p>
       <w:r>
-        <w:t>GRANT SELECT, INSERT ON database_</w:t>
-      </w:r>
-      <w:proofErr w:type="gramStart"/>
-      <w:r>
-        <w:t>name.*</w:t>
-      </w:r>
-      <w:proofErr w:type="gramEnd"/>
-      <w:r>
-        <w:t xml:space="preserve"> TO '</w:t>
+        <w:t>GRANT SELECT, INSERT ON database_name.* TO '</w:t>
       </w:r>
       <w:proofErr w:type="spellStart"/>
       <w:r>
@@ -4292,15 +4208,7 @@
     </w:p>
     <w:p>
       <w:r>
-        <w:t>REVOKE SELECT, INSERT ON database_</w:t>
-      </w:r>
-      <w:proofErr w:type="gramStart"/>
-      <w:r>
-        <w:t>name.*</w:t>
-      </w:r>
-      <w:proofErr w:type="gramEnd"/>
-      <w:r>
-        <w:t xml:space="preserve"> FROM '</w:t>
+        <w:t>REVOKE SELECT, INSERT ON database_name.* FROM '</w:t>
       </w:r>
       <w:proofErr w:type="spellStart"/>
       <w:r>
@@ -4457,6 +4365,9 @@
     </w:p>
     <w:p>
       <w:r>
+        <w:rPr>
+          <w:noProof/>
+        </w:rPr>
         <w:drawing>
           <wp:inline distT="0" distB="0" distL="0" distR="0" wp14:anchorId="27BE836B" wp14:editId="6D3AF648">
             <wp:extent cx="342900" cy="342900"/>
@@ -4564,23 +4475,7 @@
           <w:b/>
           <w:bCs/>
         </w:rPr>
-        <w:t xml:space="preserve">1. </w:t>
-      </w:r>
-      <w:proofErr w:type="gramStart"/>
-      <w:r>
-        <w:rPr>
-          <w:b/>
-          <w:bCs/>
-        </w:rPr>
-        <w:t>COUNT(</w:t>
-      </w:r>
-      <w:proofErr w:type="gramEnd"/>
-      <w:r>
-        <w:rPr>
-          <w:b/>
-          <w:bCs/>
-        </w:rPr>
-        <w:t>)</w:t>
+        <w:t>1. COUNT()</w:t>
       </w:r>
     </w:p>
     <w:p>
@@ -4607,46 +4502,22 @@
     <w:p>
       <w:r>
         <w:lastRenderedPageBreak/>
-        <w:t xml:space="preserve">SELECT </w:t>
-      </w:r>
-      <w:proofErr w:type="gramStart"/>
-      <w:r>
-        <w:t>COUNT(</w:t>
-      </w:r>
-      <w:proofErr w:type="gramEnd"/>
-      <w:r>
-        <w:t xml:space="preserve">*) FROM students; </w:t>
-      </w:r>
-    </w:p>
-    <w:p>
-      <w:pPr>
-        <w:rPr>
-          <w:b/>
-          <w:bCs/>
-        </w:rPr>
-      </w:pPr>
-      <w:r>
-        <w:rPr>
-          <w:b/>
-          <w:bCs/>
-        </w:rPr>
-        <w:t xml:space="preserve">2. </w:t>
-      </w:r>
-      <w:proofErr w:type="gramStart"/>
-      <w:r>
-        <w:rPr>
-          <w:b/>
-          <w:bCs/>
-        </w:rPr>
-        <w:t>SUM(</w:t>
-      </w:r>
-      <w:proofErr w:type="gramEnd"/>
-      <w:r>
-        <w:rPr>
-          <w:b/>
-          <w:bCs/>
-        </w:rPr>
-        <w:t>)</w:t>
+        <w:t xml:space="preserve">SELECT COUNT(*) FROM students; </w:t>
+      </w:r>
+    </w:p>
+    <w:p>
+      <w:pPr>
+        <w:rPr>
+          <w:b/>
+          <w:bCs/>
+        </w:rPr>
+      </w:pPr>
+      <w:r>
+        <w:rPr>
+          <w:b/>
+          <w:bCs/>
+        </w:rPr>
+        <w:t>2. SUM()</w:t>
       </w:r>
     </w:p>
     <w:p>
@@ -4672,46 +4543,22 @@
     </w:p>
     <w:p>
       <w:r>
-        <w:t xml:space="preserve">SELECT </w:t>
-      </w:r>
-      <w:proofErr w:type="gramStart"/>
-      <w:r>
-        <w:t>SUM(</w:t>
-      </w:r>
-      <w:proofErr w:type="gramEnd"/>
-      <w:r>
-        <w:t xml:space="preserve">age) FROM students; </w:t>
-      </w:r>
-    </w:p>
-    <w:p>
-      <w:pPr>
-        <w:rPr>
-          <w:b/>
-          <w:bCs/>
-        </w:rPr>
-      </w:pPr>
-      <w:r>
-        <w:rPr>
-          <w:b/>
-          <w:bCs/>
-        </w:rPr>
-        <w:t xml:space="preserve">3. </w:t>
-      </w:r>
-      <w:proofErr w:type="gramStart"/>
-      <w:r>
-        <w:rPr>
-          <w:b/>
-          <w:bCs/>
-        </w:rPr>
-        <w:t>AVG(</w:t>
-      </w:r>
-      <w:proofErr w:type="gramEnd"/>
-      <w:r>
-        <w:rPr>
-          <w:b/>
-          <w:bCs/>
-        </w:rPr>
-        <w:t>)</w:t>
+        <w:t xml:space="preserve">SELECT SUM(age) FROM students; </w:t>
+      </w:r>
+    </w:p>
+    <w:p>
+      <w:pPr>
+        <w:rPr>
+          <w:b/>
+          <w:bCs/>
+        </w:rPr>
+      </w:pPr>
+      <w:r>
+        <w:rPr>
+          <w:b/>
+          <w:bCs/>
+        </w:rPr>
+        <w:t>3. AVG()</w:t>
       </w:r>
     </w:p>
     <w:p>
@@ -4737,46 +4584,22 @@
     </w:p>
     <w:p>
       <w:r>
-        <w:t xml:space="preserve">SELECT </w:t>
-      </w:r>
-      <w:proofErr w:type="gramStart"/>
-      <w:r>
-        <w:t>AVG(</w:t>
-      </w:r>
-      <w:proofErr w:type="gramEnd"/>
-      <w:r>
-        <w:t xml:space="preserve">age) FROM students; </w:t>
-      </w:r>
-    </w:p>
-    <w:p>
-      <w:pPr>
-        <w:rPr>
-          <w:b/>
-          <w:bCs/>
-        </w:rPr>
-      </w:pPr>
-      <w:r>
-        <w:rPr>
-          <w:b/>
-          <w:bCs/>
-        </w:rPr>
-        <w:t xml:space="preserve">4. </w:t>
-      </w:r>
-      <w:proofErr w:type="gramStart"/>
-      <w:r>
-        <w:rPr>
-          <w:b/>
-          <w:bCs/>
-        </w:rPr>
-        <w:t>MIN(</w:t>
-      </w:r>
-      <w:proofErr w:type="gramEnd"/>
-      <w:r>
-        <w:rPr>
-          <w:b/>
-          <w:bCs/>
-        </w:rPr>
-        <w:t>)</w:t>
+        <w:t xml:space="preserve">SELECT AVG(age) FROM students; </w:t>
+      </w:r>
+    </w:p>
+    <w:p>
+      <w:pPr>
+        <w:rPr>
+          <w:b/>
+          <w:bCs/>
+        </w:rPr>
+      </w:pPr>
+      <w:r>
+        <w:rPr>
+          <w:b/>
+          <w:bCs/>
+        </w:rPr>
+        <w:t>4. MIN()</w:t>
       </w:r>
     </w:p>
     <w:p>
@@ -4802,46 +4625,22 @@
     </w:p>
     <w:p>
       <w:r>
-        <w:t xml:space="preserve">SELECT </w:t>
-      </w:r>
-      <w:proofErr w:type="gramStart"/>
-      <w:r>
-        <w:t>MIN(</w:t>
-      </w:r>
-      <w:proofErr w:type="gramEnd"/>
-      <w:r>
-        <w:t xml:space="preserve">age) FROM students; </w:t>
-      </w:r>
-    </w:p>
-    <w:p>
-      <w:pPr>
-        <w:rPr>
-          <w:b/>
-          <w:bCs/>
-        </w:rPr>
-      </w:pPr>
-      <w:r>
-        <w:rPr>
-          <w:b/>
-          <w:bCs/>
-        </w:rPr>
-        <w:t xml:space="preserve">5. </w:t>
-      </w:r>
-      <w:proofErr w:type="gramStart"/>
-      <w:r>
-        <w:rPr>
-          <w:b/>
-          <w:bCs/>
-        </w:rPr>
-        <w:t>MAX(</w:t>
-      </w:r>
-      <w:proofErr w:type="gramEnd"/>
-      <w:r>
-        <w:rPr>
-          <w:b/>
-          <w:bCs/>
-        </w:rPr>
-        <w:t>)</w:t>
+        <w:t xml:space="preserve">SELECT MIN(age) FROM students; </w:t>
+      </w:r>
+    </w:p>
+    <w:p>
+      <w:pPr>
+        <w:rPr>
+          <w:b/>
+          <w:bCs/>
+        </w:rPr>
+      </w:pPr>
+      <w:r>
+        <w:rPr>
+          <w:b/>
+          <w:bCs/>
+        </w:rPr>
+        <w:t>5. MAX()</w:t>
       </w:r>
     </w:p>
     <w:p>
@@ -4867,15 +4666,7 @@
     </w:p>
     <w:p>
       <w:r>
-        <w:t xml:space="preserve">SELECT </w:t>
-      </w:r>
-      <w:proofErr w:type="gramStart"/>
-      <w:r>
-        <w:t>MAX(</w:t>
-      </w:r>
-      <w:proofErr w:type="gramEnd"/>
-      <w:r>
-        <w:t xml:space="preserve">age) FROM students; </w:t>
+        <w:t xml:space="preserve">SELECT MAX(age) FROM students; </w:t>
       </w:r>
     </w:p>
     <w:p>
@@ -4900,23 +4691,7 @@
           <w:b/>
           <w:bCs/>
         </w:rPr>
-        <w:t xml:space="preserve">1. </w:t>
-      </w:r>
-      <w:proofErr w:type="gramStart"/>
-      <w:r>
-        <w:rPr>
-          <w:b/>
-          <w:bCs/>
-        </w:rPr>
-        <w:t>CONCAT(</w:t>
-      </w:r>
-      <w:proofErr w:type="gramEnd"/>
-      <w:r>
-        <w:rPr>
-          <w:b/>
-          <w:bCs/>
-        </w:rPr>
-        <w:t>)</w:t>
+        <w:t>1. CONCAT()</w:t>
       </w:r>
     </w:p>
     <w:p>
@@ -4942,14 +4717,9 @@
     </w:p>
     <w:p>
       <w:r>
-        <w:t xml:space="preserve">SELECT </w:t>
-      </w:r>
-      <w:proofErr w:type="gramStart"/>
-      <w:r>
-        <w:t>CONCAT(</w:t>
-      </w:r>
-      <w:proofErr w:type="spellStart"/>
-      <w:proofErr w:type="gramEnd"/>
+        <w:t>SELECT CONCAT(</w:t>
+      </w:r>
+      <w:proofErr w:type="spellStart"/>
       <w:r>
         <w:t>first_name</w:t>
       </w:r>
@@ -4986,23 +4756,7 @@
           <w:b/>
           <w:bCs/>
         </w:rPr>
-        <w:t xml:space="preserve">2. </w:t>
-      </w:r>
-      <w:proofErr w:type="gramStart"/>
-      <w:r>
-        <w:rPr>
-          <w:b/>
-          <w:bCs/>
-        </w:rPr>
-        <w:t>LENGTH(</w:t>
-      </w:r>
-      <w:proofErr w:type="gramEnd"/>
-      <w:r>
-        <w:rPr>
-          <w:b/>
-          <w:bCs/>
-        </w:rPr>
-        <w:t>)</w:t>
+        <w:t>2. LENGTH()</w:t>
       </w:r>
     </w:p>
     <w:p>
@@ -5028,14 +4782,9 @@
     </w:p>
     <w:p>
       <w:r>
-        <w:t xml:space="preserve">SELECT </w:t>
-      </w:r>
-      <w:proofErr w:type="gramStart"/>
-      <w:r>
-        <w:t>LENGTH(</w:t>
-      </w:r>
-      <w:proofErr w:type="spellStart"/>
-      <w:proofErr w:type="gramEnd"/>
+        <w:t>SELECT LENGTH(</w:t>
+      </w:r>
+      <w:proofErr w:type="spellStart"/>
       <w:r>
         <w:t>first_name</w:t>
       </w:r>
@@ -5056,23 +4805,7 @@
           <w:b/>
           <w:bCs/>
         </w:rPr>
-        <w:t xml:space="preserve">3. </w:t>
-      </w:r>
-      <w:proofErr w:type="gramStart"/>
-      <w:r>
-        <w:rPr>
-          <w:b/>
-          <w:bCs/>
-        </w:rPr>
-        <w:t>UPPER(</w:t>
-      </w:r>
-      <w:proofErr w:type="gramEnd"/>
-      <w:r>
-        <w:rPr>
-          <w:b/>
-          <w:bCs/>
-        </w:rPr>
-        <w:t>)</w:t>
+        <w:t>3. UPPER()</w:t>
       </w:r>
     </w:p>
     <w:p>
@@ -5098,14 +4831,9 @@
     </w:p>
     <w:p>
       <w:r>
-        <w:t xml:space="preserve">SELECT </w:t>
-      </w:r>
-      <w:proofErr w:type="gramStart"/>
-      <w:r>
-        <w:t>UPPER(</w:t>
-      </w:r>
-      <w:proofErr w:type="spellStart"/>
-      <w:proofErr w:type="gramEnd"/>
+        <w:t>SELECT UPPER(</w:t>
+      </w:r>
+      <w:proofErr w:type="spellStart"/>
       <w:r>
         <w:t>first_name</w:t>
       </w:r>
@@ -5127,23 +4855,7 @@
           <w:bCs/>
         </w:rPr>
         <w:lastRenderedPageBreak/>
-        <w:t xml:space="preserve">4. </w:t>
-      </w:r>
-      <w:proofErr w:type="gramStart"/>
-      <w:r>
-        <w:rPr>
-          <w:b/>
-          <w:bCs/>
-        </w:rPr>
-        <w:t>LOWER(</w:t>
-      </w:r>
-      <w:proofErr w:type="gramEnd"/>
-      <w:r>
-        <w:rPr>
-          <w:b/>
-          <w:bCs/>
-        </w:rPr>
-        <w:t>)</w:t>
+        <w:t>4. LOWER()</w:t>
       </w:r>
     </w:p>
     <w:p>
@@ -5169,14 +4881,9 @@
     </w:p>
     <w:p>
       <w:r>
-        <w:t xml:space="preserve">SELECT </w:t>
-      </w:r>
-      <w:proofErr w:type="gramStart"/>
-      <w:r>
-        <w:t>LOWER(</w:t>
-      </w:r>
-      <w:proofErr w:type="spellStart"/>
-      <w:proofErr w:type="gramEnd"/>
+        <w:t>SELECT LOWER(</w:t>
+      </w:r>
+      <w:proofErr w:type="spellStart"/>
       <w:r>
         <w:t>first_name</w:t>
       </w:r>
@@ -5207,23 +4914,7 @@
           <w:b/>
           <w:bCs/>
         </w:rPr>
-        <w:t xml:space="preserve">1. </w:t>
-      </w:r>
-      <w:proofErr w:type="gramStart"/>
-      <w:r>
-        <w:rPr>
-          <w:b/>
-          <w:bCs/>
-        </w:rPr>
-        <w:t>NOW(</w:t>
-      </w:r>
-      <w:proofErr w:type="gramEnd"/>
-      <w:r>
-        <w:rPr>
-          <w:b/>
-          <w:bCs/>
-        </w:rPr>
-        <w:t>)</w:t>
+        <w:t>1. NOW()</w:t>
       </w:r>
     </w:p>
     <w:p>
@@ -5249,46 +4940,22 @@
     </w:p>
     <w:p>
       <w:r>
-        <w:t xml:space="preserve">SELECT </w:t>
-      </w:r>
-      <w:proofErr w:type="gramStart"/>
-      <w:r>
-        <w:t>NOW(</w:t>
-      </w:r>
-      <w:proofErr w:type="gramEnd"/>
-      <w:r>
-        <w:t xml:space="preserve">); </w:t>
-      </w:r>
-    </w:p>
-    <w:p>
-      <w:pPr>
-        <w:rPr>
-          <w:b/>
-          <w:bCs/>
-        </w:rPr>
-      </w:pPr>
-      <w:r>
-        <w:rPr>
-          <w:b/>
-          <w:bCs/>
-        </w:rPr>
-        <w:t xml:space="preserve">2. </w:t>
-      </w:r>
-      <w:proofErr w:type="gramStart"/>
-      <w:r>
-        <w:rPr>
-          <w:b/>
-          <w:bCs/>
-        </w:rPr>
-        <w:t>DATE(</w:t>
-      </w:r>
-      <w:proofErr w:type="gramEnd"/>
-      <w:r>
-        <w:rPr>
-          <w:b/>
-          <w:bCs/>
-        </w:rPr>
-        <w:t>)</w:t>
+        <w:t xml:space="preserve">SELECT NOW(); </w:t>
+      </w:r>
+    </w:p>
+    <w:p>
+      <w:pPr>
+        <w:rPr>
+          <w:b/>
+          <w:bCs/>
+        </w:rPr>
+      </w:pPr>
+      <w:r>
+        <w:rPr>
+          <w:b/>
+          <w:bCs/>
+        </w:rPr>
+        <w:t>2. DATE()</w:t>
       </w:r>
     </w:p>
     <w:p>
@@ -5314,46 +4981,22 @@
     </w:p>
     <w:p>
       <w:r>
-        <w:t>SELECT DATE(</w:t>
-      </w:r>
-      <w:proofErr w:type="gramStart"/>
-      <w:r>
-        <w:t>NOW(</w:t>
-      </w:r>
-      <w:proofErr w:type="gramEnd"/>
-      <w:r>
-        <w:t xml:space="preserve">)); </w:t>
-      </w:r>
-    </w:p>
-    <w:p>
-      <w:pPr>
-        <w:rPr>
-          <w:b/>
-          <w:bCs/>
-        </w:rPr>
-      </w:pPr>
-      <w:r>
-        <w:rPr>
-          <w:b/>
-          <w:bCs/>
-        </w:rPr>
-        <w:t xml:space="preserve">3. </w:t>
-      </w:r>
-      <w:proofErr w:type="gramStart"/>
-      <w:r>
-        <w:rPr>
-          <w:b/>
-          <w:bCs/>
-        </w:rPr>
-        <w:t>DAY(</w:t>
-      </w:r>
-      <w:proofErr w:type="gramEnd"/>
-      <w:r>
-        <w:rPr>
-          <w:b/>
-          <w:bCs/>
-        </w:rPr>
-        <w:t>), MONTH(), YEAR()</w:t>
+        <w:t xml:space="preserve">SELECT DATE(NOW()); </w:t>
+      </w:r>
+    </w:p>
+    <w:p>
+      <w:pPr>
+        <w:rPr>
+          <w:b/>
+          <w:bCs/>
+        </w:rPr>
+      </w:pPr>
+      <w:r>
+        <w:rPr>
+          <w:b/>
+          <w:bCs/>
+        </w:rPr>
+        <w:t>3. DAY(), MONTH(), YEAR()</w:t>
       </w:r>
     </w:p>
     <w:p>
@@ -5379,15 +5022,7 @@
     </w:p>
     <w:p>
       <w:r>
-        <w:t>SELECT DAY(</w:t>
-      </w:r>
-      <w:proofErr w:type="gramStart"/>
-      <w:r>
-        <w:t>NOW(</w:t>
-      </w:r>
-      <w:proofErr w:type="gramEnd"/>
-      <w:r>
-        <w:t xml:space="preserve">)), MONTH(NOW()), YEAR(NOW()); </w:t>
+        <w:t xml:space="preserve">SELECT DAY(NOW()), MONTH(NOW()), YEAR(NOW()); </w:t>
       </w:r>
     </w:p>
     <w:p>
@@ -5446,6 +5081,9 @@
     </w:p>
     <w:p>
       <w:r>
+        <w:rPr>
+          <w:noProof/>
+        </w:rPr>
         <w:drawing>
           <wp:inline distT="0" distB="0" distL="0" distR="0" wp14:anchorId="52C474EA" wp14:editId="35D38655">
             <wp:extent cx="342900" cy="342900"/>
@@ -5573,12 +5211,10 @@
         <w:t xml:space="preserve">SELECT orders.id, </w:t>
       </w:r>
       <w:proofErr w:type="spellStart"/>
-      <w:proofErr w:type="gramStart"/>
       <w:r>
         <w:t>customers.customerName</w:t>
       </w:r>
       <w:proofErr w:type="spellEnd"/>
-      <w:proofErr w:type="gramEnd"/>
       <w:r>
         <w:t xml:space="preserve"> FROM orders INNER JOIN customers ON </w:t>
       </w:r>
@@ -5640,12 +5276,10 @@
         <w:t xml:space="preserve">SELECT students.name, </w:t>
       </w:r>
       <w:proofErr w:type="spellStart"/>
-      <w:proofErr w:type="gramStart"/>
       <w:r>
         <w:t>courses.courseName</w:t>
       </w:r>
       <w:proofErr w:type="spellEnd"/>
-      <w:proofErr w:type="gramEnd"/>
       <w:r>
         <w:t xml:space="preserve"> FROM students LEFT JOIN </w:t>
       </w:r>
@@ -5707,12 +5341,10 @@
         <w:t xml:space="preserve">SELECT orders.id, </w:t>
       </w:r>
       <w:proofErr w:type="spellStart"/>
-      <w:proofErr w:type="gramStart"/>
       <w:r>
         <w:t>customers.customerName</w:t>
       </w:r>
       <w:proofErr w:type="spellEnd"/>
-      <w:proofErr w:type="gramEnd"/>
       <w:r>
         <w:t xml:space="preserve"> FROM orders RIGHT JOIN customers ON </w:t>
       </w:r>
@@ -5774,12 +5406,10 @@
         <w:t xml:space="preserve">SELECT students.name, </w:t>
       </w:r>
       <w:proofErr w:type="spellStart"/>
-      <w:proofErr w:type="gramStart"/>
       <w:r>
         <w:t>courses.courseName</w:t>
       </w:r>
       <w:proofErr w:type="spellEnd"/>
-      <w:proofErr w:type="gramEnd"/>
       <w:r>
         <w:t xml:space="preserve"> FROM students FULL JOIN </w:t>
       </w:r>
@@ -5896,6 +5526,9 @@
     </w:p>
     <w:p>
       <w:r>
+        <w:rPr>
+          <w:noProof/>
+        </w:rPr>
         <w:drawing>
           <wp:inline distT="0" distB="0" distL="0" distR="0" wp14:anchorId="55C61511" wp14:editId="2F098B9E">
             <wp:extent cx="342900" cy="342900"/>
@@ -5976,7 +5609,6 @@
       <w:r>
         <w:t xml:space="preserve">The </w:t>
       </w:r>
-      <w:proofErr w:type="gramStart"/>
       <w:r>
         <w:rPr>
           <w:b/>
@@ -5984,7 +5616,6 @@
         </w:rPr>
         <w:t>CROSS JOIN</w:t>
       </w:r>
-      <w:proofErr w:type="gramEnd"/>
       <w:r>
         <w:t xml:space="preserve"> keyword returns the Cartesian product of the two tables, meaning each row from the first table is combined with each row from the second table.</w:t>
       </w:r>
@@ -6004,12 +5635,10 @@
         <w:t xml:space="preserve">SELECT students.name, </w:t>
       </w:r>
       <w:proofErr w:type="spellStart"/>
-      <w:proofErr w:type="gramStart"/>
       <w:r>
         <w:t>courses.courseName</w:t>
       </w:r>
       <w:proofErr w:type="spellEnd"/>
-      <w:proofErr w:type="gramEnd"/>
       <w:r>
         <w:t xml:space="preserve"> FROM students CROSS JOIN courses; </w:t>
       </w:r>
@@ -6053,13 +5682,8 @@
         <w:t xml:space="preserve">SELECT </w:t>
       </w:r>
       <w:proofErr w:type="spellStart"/>
-      <w:proofErr w:type="gramStart"/>
-      <w:r>
-        <w:t>A.employee</w:t>
-      </w:r>
-      <w:proofErr w:type="gramEnd"/>
-      <w:r>
-        <w:t>_name</w:t>
+      <w:r>
+        <w:t>A.employee_name</w:t>
       </w:r>
       <w:proofErr w:type="spellEnd"/>
       <w:r>
@@ -6178,13 +5802,8 @@
         <w:t xml:space="preserve">SELECT students.id, </w:t>
       </w:r>
       <w:proofErr w:type="spellStart"/>
-      <w:proofErr w:type="gramStart"/>
-      <w:r>
-        <w:t>enrollments.course</w:t>
-      </w:r>
-      <w:proofErr w:type="gramEnd"/>
-      <w:r>
-        <w:t>_id</w:t>
+      <w:r>
+        <w:t>enrollments.course_id</w:t>
       </w:r>
       <w:proofErr w:type="spellEnd"/>
       <w:r>
@@ -6283,15 +5902,7 @@
     </w:p>
     <w:p>
       <w:r>
-        <w:t>SELECT E</w:t>
-      </w:r>
-      <w:proofErr w:type="gramStart"/>
-      <w:r>
-        <w:t>1.salary</w:t>
-      </w:r>
-      <w:proofErr w:type="gramEnd"/>
-      <w:r>
-        <w:t xml:space="preserve">, E2.salary FROM Employees E1, Employees E2 WHERE E1.salary &lt; E2.salary; </w:t>
+        <w:t xml:space="preserve">SELECT E1.salary, E2.salary FROM Employees E1, Employees E2 WHERE E1.salary &lt; E2.salary; </w:t>
       </w:r>
     </w:p>
     <w:p>
@@ -6335,14 +5946,9 @@
       </w:r>
       <w:proofErr w:type="spellStart"/>
       <w:r>
-        <w:t>course_</w:t>
-      </w:r>
-      <w:proofErr w:type="gramStart"/>
-      <w:r>
-        <w:t>enrollments.studentID</w:t>
-      </w:r>
-      <w:proofErr w:type="spellEnd"/>
-      <w:proofErr w:type="gramEnd"/>
+        <w:t>course_enrollments.studentID</w:t>
+      </w:r>
+      <w:proofErr w:type="spellEnd"/>
       <w:r>
         <w:t xml:space="preserve"> WHERE </w:t>
       </w:r>
@@ -6367,6 +5973,9 @@
     </w:p>
     <w:p>
       <w:r>
+        <w:rPr>
+          <w:noProof/>
+        </w:rPr>
         <w:drawing>
           <wp:inline distT="0" distB="0" distL="0" distR="0" wp14:anchorId="2B2301C5" wp14:editId="2244B49A">
             <wp:extent cx="342900" cy="342900"/>
@@ -7096,13 +6705,8 @@
         <w:t xml:space="preserve">SELECT students.id, students.name, </w:t>
       </w:r>
       <w:proofErr w:type="spellStart"/>
-      <w:proofErr w:type="gramStart"/>
-      <w:r>
-        <w:t>enrollments.course</w:t>
-      </w:r>
-      <w:proofErr w:type="gramEnd"/>
-      <w:r>
-        <w:t>_id</w:t>
+      <w:r>
+        <w:t>enrollments.course_id</w:t>
       </w:r>
       <w:proofErr w:type="spellEnd"/>
       <w:r>
@@ -7518,21 +7122,12 @@
         <w:t xml:space="preserve"> and </w:t>
       </w:r>
       <w:proofErr w:type="spellStart"/>
-      <w:proofErr w:type="gramStart"/>
-      <w:r>
-        <w:rPr>
-          <w:b/>
-          <w:bCs/>
-        </w:rPr>
-        <w:t>enrollments.student</w:t>
-      </w:r>
-      <w:proofErr w:type="gramEnd"/>
-      <w:r>
-        <w:rPr>
-          <w:b/>
-          <w:bCs/>
-        </w:rPr>
-        <w:t>_id</w:t>
+      <w:r>
+        <w:rPr>
+          <w:b/>
+          <w:bCs/>
+        </w:rPr>
+        <w:t>enrollments.student_id</w:t>
       </w:r>
       <w:proofErr w:type="spellEnd"/>
       <w:r>
@@ -7597,6 +7192,9 @@
     </w:p>
     <w:p>
       <w:r>
+        <w:rPr>
+          <w:noProof/>
+        </w:rPr>
         <w:drawing>
           <wp:inline distT="0" distB="0" distL="0" distR="0" wp14:anchorId="7907BF2D" wp14:editId="2F9B367D">
             <wp:extent cx="342900" cy="342900"/>
@@ -7726,15 +7324,7 @@
     <w:p>
       <w:r>
         <w:lastRenderedPageBreak/>
-        <w:t xml:space="preserve">CREATE TABLE employees </w:t>
-      </w:r>
-      <w:proofErr w:type="gramStart"/>
-      <w:r>
-        <w:t>( id</w:t>
-      </w:r>
-      <w:proofErr w:type="gramEnd"/>
-      <w:r>
-        <w:t xml:space="preserve"> INT PRIMARY KEY, name VARCHAR(50) ); </w:t>
+        <w:t xml:space="preserve">CREATE TABLE employees ( id INT PRIMARY KEY, name VARCHAR(50) ); </w:t>
       </w:r>
     </w:p>
     <w:p>
@@ -8077,6 +7667,9 @@
     </w:p>
     <w:p>
       <w:r>
+        <w:rPr>
+          <w:noProof/>
+        </w:rPr>
         <w:lastRenderedPageBreak/>
         <w:drawing>
           <wp:inline distT="0" distB="0" distL="0" distR="0" wp14:anchorId="393E0EAB" wp14:editId="1D11117F">
@@ -8198,7 +7791,6 @@
       <w:r>
         <w:t xml:space="preserve">, </w:t>
       </w:r>
-      <w:proofErr w:type="gramStart"/>
       <w:r>
         <w:rPr>
           <w:b/>
@@ -8206,7 +7798,6 @@
         </w:rPr>
         <w:t>WHERE</w:t>
       </w:r>
-      <w:proofErr w:type="gramEnd"/>
       <w:r>
         <w:t xml:space="preserve">, </w:t>
       </w:r>
@@ -8675,6 +8266,9 @@
     </w:p>
     <w:p>
       <w:r>
+        <w:rPr>
+          <w:noProof/>
+        </w:rPr>
         <w:drawing>
           <wp:inline distT="0" distB="0" distL="0" distR="0" wp14:anchorId="1CC59090" wp14:editId="26F82070">
             <wp:extent cx="342900" cy="342900"/>
@@ -9100,6 +8694,9 @@
     </w:p>
     <w:p>
       <w:r>
+        <w:rPr>
+          <w:noProof/>
+        </w:rPr>
         <w:drawing>
           <wp:inline distT="0" distB="0" distL="0" distR="0" wp14:anchorId="6247A101" wp14:editId="1C00EE22">
             <wp:extent cx="342900" cy="342900"/>
@@ -9151,13 +8748,8 @@
       </w:r>
     </w:p>
     <w:p>
-      <w:proofErr w:type="gramStart"/>
-      <w:r>
-        <w:t>so</w:t>
-      </w:r>
-      <w:proofErr w:type="gramEnd"/>
-      <w:r>
-        <w:t xml:space="preserve"> if </w:t>
+      <w:r>
+        <w:t xml:space="preserve">so if </w:t>
       </w:r>
       <w:proofErr w:type="spellStart"/>
       <w:r>
@@ -9357,13 +8949,8 @@
       </w:r>
     </w:p>
     <w:p>
-      <w:proofErr w:type="gramStart"/>
-      <w:r>
-        <w:t>So</w:t>
-      </w:r>
-      <w:proofErr w:type="gramEnd"/>
-      <w:r>
-        <w:t xml:space="preserve"> in summary, given your frequent use of the date column for joins, filtering, and aggregation, creating an index on this column would likely offer significant performance benefits.</w:t>
+      <w:r>
+        <w:t>So in summary, given your frequent use of the date column for joins, filtering, and aggregation, creating an index on this column would likely offer significant performance benefits.</w:t>
       </w:r>
     </w:p>
     <w:p>
@@ -9373,6 +8960,9 @@
     </w:p>
     <w:p>
       <w:r>
+        <w:rPr>
+          <w:noProof/>
+        </w:rPr>
         <w:drawing>
           <wp:inline distT="0" distB="0" distL="0" distR="0" wp14:anchorId="70F88225" wp14:editId="2A067CB5">
             <wp:extent cx="342900" cy="342900"/>
@@ -9773,6 +9363,9 @@
     </w:p>
     <w:p>
       <w:r>
+        <w:rPr>
+          <w:noProof/>
+        </w:rPr>
         <w:drawing>
           <wp:inline distT="0" distB="0" distL="0" distR="0" wp14:anchorId="08A5BD08" wp14:editId="3FB3F151">
             <wp:extent cx="342900" cy="342900"/>
@@ -9900,15 +9493,7 @@
     </w:p>
     <w:p>
       <w:r>
-        <w:t xml:space="preserve">@Entity public class Account </w:t>
-      </w:r>
-      <w:proofErr w:type="gramStart"/>
-      <w:r>
-        <w:t>{ @</w:t>
-      </w:r>
-      <w:proofErr w:type="gramEnd"/>
-      <w:r>
-        <w:t xml:space="preserve">Id @GeneratedValue(strategy = </w:t>
+        <w:t xml:space="preserve">@Entity public class Account { @Id @GeneratedValue(strategy = </w:t>
       </w:r>
       <w:proofErr w:type="spellStart"/>
       <w:r>
@@ -10236,7 +9821,6 @@
         </w:numPr>
       </w:pPr>
       <w:proofErr w:type="spellStart"/>
-      <w:proofErr w:type="gramStart"/>
       <w:r>
         <w:rPr>
           <w:b/>
@@ -10245,7 +9829,6 @@
         <w:t>transaction.begin</w:t>
       </w:r>
       <w:proofErr w:type="spellEnd"/>
-      <w:proofErr w:type="gramEnd"/>
       <w:r>
         <w:rPr>
           <w:b/>
@@ -10366,7 +9949,6 @@
         </w:numPr>
       </w:pPr>
       <w:proofErr w:type="spellStart"/>
-      <w:proofErr w:type="gramStart"/>
       <w:r>
         <w:rPr>
           <w:b/>
@@ -10375,7 +9957,6 @@
         <w:t>transaction.commit</w:t>
       </w:r>
       <w:proofErr w:type="spellEnd"/>
-      <w:proofErr w:type="gramEnd"/>
       <w:r>
         <w:rPr>
           <w:b/>
@@ -10398,7 +9979,6 @@
         <w:t xml:space="preserve">If any exception occurs, </w:t>
       </w:r>
       <w:proofErr w:type="spellStart"/>
-      <w:proofErr w:type="gramStart"/>
       <w:r>
         <w:rPr>
           <w:b/>
@@ -10407,7 +9987,6 @@
         <w:t>transaction.rollback</w:t>
       </w:r>
       <w:proofErr w:type="spellEnd"/>
-      <w:proofErr w:type="gramEnd"/>
       <w:r>
         <w:rPr>
           <w:b/>
@@ -10431,6 +10010,9 @@
     </w:p>
     <w:p>
       <w:r>
+        <w:rPr>
+          <w:noProof/>
+        </w:rPr>
         <w:drawing>
           <wp:inline distT="0" distB="0" distL="0" distR="0" wp14:anchorId="59518B7C" wp14:editId="6DA80176">
             <wp:extent cx="342900" cy="342900"/>
@@ -10549,13 +10131,8 @@
         <w:t xml:space="preserve">import </w:t>
       </w:r>
       <w:proofErr w:type="spellStart"/>
-      <w:proofErr w:type="gramStart"/>
-      <w:r>
-        <w:t>javax.persistence</w:t>
-      </w:r>
-      <w:proofErr w:type="gramEnd"/>
-      <w:r>
-        <w:t>.Entity</w:t>
+      <w:r>
+        <w:t>javax.persistence.Entity</w:t>
       </w:r>
       <w:proofErr w:type="spellEnd"/>
       <w:r>
@@ -10624,13 +10201,8 @@
         <w:t xml:space="preserve">import </w:t>
       </w:r>
       <w:proofErr w:type="spellStart"/>
-      <w:proofErr w:type="gramStart"/>
-      <w:r>
-        <w:t>org.springframework.data.jpa.repository</w:t>
-      </w:r>
-      <w:proofErr w:type="gramEnd"/>
-      <w:r>
-        <w:t>.JpaRepository</w:t>
+      <w:r>
+        <w:t>org.springframework.data.jpa.repository.JpaRepository</w:t>
       </w:r>
       <w:proofErr w:type="spellEnd"/>
       <w:r>
@@ -11046,6 +10618,9 @@
     </w:p>
     <w:p>
       <w:r>
+        <w:rPr>
+          <w:noProof/>
+        </w:rPr>
         <w:drawing>
           <wp:inline distT="0" distB="0" distL="0" distR="0" wp14:anchorId="2860FB00" wp14:editId="4172DF4A">
             <wp:extent cx="342900" cy="342900"/>
@@ -11289,15 +10864,7 @@
     <w:p>
       <w:r>
         <w:lastRenderedPageBreak/>
-        <w:t>@</w:t>
-      </w:r>
-      <w:proofErr w:type="gramStart"/>
-      <w:r>
-        <w:t>Transactional(</w:t>
-      </w:r>
-      <w:proofErr w:type="gramEnd"/>
-      <w:r>
-        <w:t xml:space="preserve">rollbackFor = </w:t>
+        <w:t xml:space="preserve">@Transactional(rollbackFor = </w:t>
       </w:r>
       <w:proofErr w:type="spellStart"/>
       <w:r>
@@ -11366,15 +10933,7 @@
     </w:p>
     <w:p>
       <w:r>
-        <w:t>@</w:t>
-      </w:r>
-      <w:proofErr w:type="gramStart"/>
-      <w:r>
-        <w:t>Transactional(</w:t>
-      </w:r>
-      <w:proofErr w:type="gramEnd"/>
-      <w:r>
-        <w:t xml:space="preserve">noRollbackFor = </w:t>
+        <w:t xml:space="preserve">@Transactional(noRollbackFor = </w:t>
       </w:r>
       <w:proofErr w:type="spellStart"/>
       <w:r>
@@ -11438,23 +10997,7 @@
           <w:b/>
           <w:bCs/>
         </w:rPr>
-        <w:t>TransactionAspectSupport.currentTransactionStatus(</w:t>
-      </w:r>
-      <w:proofErr w:type="gramStart"/>
-      <w:r>
-        <w:rPr>
-          <w:b/>
-          <w:bCs/>
-        </w:rPr>
-        <w:t>).setRollbackOnly</w:t>
-      </w:r>
-      <w:proofErr w:type="gramEnd"/>
-      <w:r>
-        <w:rPr>
-          <w:b/>
-          <w:bCs/>
-        </w:rPr>
-        <w:t>();</w:t>
+        <w:t>TransactionAspectSupport.currentTransactionStatus().setRollbackOnly();</w:t>
       </w:r>
       <w:r>
         <w:t xml:space="preserve"> to programmatically trigger a rollback.</w:t>
@@ -11467,6 +11010,9 @@
     </w:p>
     <w:p>
       <w:r>
+        <w:rPr>
+          <w:noProof/>
+        </w:rPr>
         <w:drawing>
           <wp:inline distT="0" distB="0" distL="0" distR="0" wp14:anchorId="2B89F882" wp14:editId="0C09BECB">
             <wp:extent cx="342900" cy="342900"/>
@@ -11595,15 +11141,7 @@
     </w:p>
     <w:p>
       <w:r>
-        <w:t xml:space="preserve">CREATE TABLE students </w:t>
-      </w:r>
-      <w:proofErr w:type="gramStart"/>
-      <w:r>
-        <w:t>( id</w:t>
-      </w:r>
-      <w:proofErr w:type="gramEnd"/>
-      <w:r>
-        <w:t xml:space="preserve"> INT PRIMARY KEY, name VARCHAR(50) ); </w:t>
+        <w:t xml:space="preserve">CREATE TABLE students ( id INT PRIMARY KEY, name VARCHAR(50) ); </w:t>
       </w:r>
     </w:p>
     <w:p>
@@ -11644,15 +11182,7 @@
     </w:p>
     <w:p>
       <w:r>
-        <w:t xml:space="preserve">CREATE TABLE students </w:t>
-      </w:r>
-      <w:proofErr w:type="gramStart"/>
-      <w:r>
-        <w:t>( id</w:t>
-      </w:r>
-      <w:proofErr w:type="gramEnd"/>
-      <w:r>
-        <w:t xml:space="preserve"> INT PRIMARY KEY, email VARCHAR(50) UNIQUE ); </w:t>
+        <w:t xml:space="preserve">CREATE TABLE students ( id INT PRIMARY KEY, email VARCHAR(50) UNIQUE ); </w:t>
       </w:r>
     </w:p>
     <w:p>
@@ -11704,15 +11234,7 @@
     </w:p>
     <w:p>
       <w:r>
-        <w:t xml:space="preserve">CREATE TABLE students </w:t>
-      </w:r>
-      <w:proofErr w:type="gramStart"/>
-      <w:r>
-        <w:t>( id</w:t>
-      </w:r>
-      <w:proofErr w:type="gramEnd"/>
-      <w:r>
-        <w:t xml:space="preserve"> INT PRIMARY KEY, name VARCHAR(50) NOT NULL ); </w:t>
+        <w:t xml:space="preserve">CREATE TABLE students ( id INT PRIMARY KEY, name VARCHAR(50) NOT NULL ); </w:t>
       </w:r>
     </w:p>
     <w:p>
@@ -11753,15 +11275,7 @@
     </w:p>
     <w:p>
       <w:r>
-        <w:t xml:space="preserve">CREATE TABLE students </w:t>
-      </w:r>
-      <w:proofErr w:type="gramStart"/>
-      <w:r>
-        <w:t>( id</w:t>
-      </w:r>
-      <w:proofErr w:type="gramEnd"/>
-      <w:r>
-        <w:t xml:space="preserve"> INT PRIMARY KEY, age INT CHECK (age &gt;= 18) ); </w:t>
+        <w:t xml:space="preserve">CREATE TABLE students ( id INT PRIMARY KEY, age INT CHECK (age &gt;= 18) ); </w:t>
       </w:r>
     </w:p>
     <w:p>
@@ -11810,19 +11324,11 @@
       </w:r>
       <w:proofErr w:type="spellEnd"/>
       <w:r>
-        <w:t xml:space="preserve"> </w:t>
-      </w:r>
-      <w:proofErr w:type="gramStart"/>
-      <w:r>
-        <w:t xml:space="preserve">( </w:t>
-      </w:r>
-      <w:proofErr w:type="spellStart"/>
-      <w:r>
-        <w:t>student</w:t>
-      </w:r>
-      <w:proofErr w:type="gramEnd"/>
-      <w:r>
-        <w:t>_id</w:t>
+        <w:t xml:space="preserve"> ( </w:t>
+      </w:r>
+      <w:proofErr w:type="spellStart"/>
+      <w:r>
+        <w:t>student_id</w:t>
       </w:r>
       <w:proofErr w:type="spellEnd"/>
       <w:r>
@@ -11891,15 +11397,7 @@
     </w:p>
     <w:p>
       <w:r>
-        <w:t xml:space="preserve">CREATE TABLE students </w:t>
-      </w:r>
-      <w:proofErr w:type="gramStart"/>
-      <w:r>
-        <w:t>( id</w:t>
-      </w:r>
-      <w:proofErr w:type="gramEnd"/>
-      <w:r>
-        <w:t xml:space="preserve"> INT PRIMARY KEY, name VARCHAR(50), age INT DEFAULT 18 ); </w:t>
+        <w:t xml:space="preserve">CREATE TABLE students ( id INT PRIMARY KEY, name VARCHAR(50), age INT DEFAULT 18 ); </w:t>
       </w:r>
     </w:p>
     <w:p>
@@ -11972,6 +11470,9 @@
     </w:p>
     <w:p>
       <w:r>
+        <w:rPr>
+          <w:noProof/>
+        </w:rPr>
         <w:drawing>
           <wp:inline distT="0" distB="0" distL="0" distR="0" wp14:anchorId="670F4DF8" wp14:editId="7ECD755B">
             <wp:extent cx="342900" cy="342900"/>
@@ -12157,17 +11658,12 @@
         <w:t xml:space="preserve">DELIMITER // CREATE PROCEDURE </w:t>
       </w:r>
       <w:proofErr w:type="spellStart"/>
-      <w:proofErr w:type="gramStart"/>
       <w:r>
         <w:t>GetStudentCount</w:t>
       </w:r>
       <w:proofErr w:type="spellEnd"/>
       <w:r>
-        <w:t>(</w:t>
-      </w:r>
-      <w:proofErr w:type="gramEnd"/>
-      <w:r>
-        <w:t xml:space="preserve">) BEGIN SELECT COUNT(*) FROM students; END; // DELIMITER ; </w:t>
+        <w:t xml:space="preserve">() BEGIN SELECT COUNT(*) FROM students; END; // DELIMITER ; </w:t>
       </w:r>
     </w:p>
     <w:p>
@@ -12186,7 +11682,6 @@
       <w:r>
         <w:t xml:space="preserve">, counts the number of records in the </w:t>
       </w:r>
-      <w:proofErr w:type="gramStart"/>
       <w:r>
         <w:rPr>
           <w:b/>
@@ -12194,7 +11689,6 @@
         </w:rPr>
         <w:t>students</w:t>
       </w:r>
-      <w:proofErr w:type="gramEnd"/>
       <w:r>
         <w:t xml:space="preserve"> table.</w:t>
       </w:r>
@@ -12244,17 +11738,12 @@
         <w:t xml:space="preserve">CALL </w:t>
       </w:r>
       <w:proofErr w:type="spellStart"/>
-      <w:proofErr w:type="gramStart"/>
       <w:r>
         <w:t>GetStudentCount</w:t>
       </w:r>
       <w:proofErr w:type="spellEnd"/>
       <w:r>
-        <w:t>(</w:t>
-      </w:r>
-      <w:proofErr w:type="gramEnd"/>
-      <w:r>
-        <w:t xml:space="preserve">); </w:t>
+        <w:t xml:space="preserve">(); </w:t>
       </w:r>
     </w:p>
     <w:p>
@@ -12282,17 +11771,12 @@
         <w:t xml:space="preserve">DELIMITER // CREATE PROCEDURE </w:t>
       </w:r>
       <w:proofErr w:type="spellStart"/>
-      <w:proofErr w:type="gramStart"/>
       <w:r>
         <w:t>GetStudentsOlderThan</w:t>
       </w:r>
       <w:proofErr w:type="spellEnd"/>
       <w:r>
-        <w:t>(</w:t>
-      </w:r>
-      <w:proofErr w:type="gramEnd"/>
-      <w:r>
-        <w:t xml:space="preserve">IN age INT) BEGIN SELECT * FROM students WHERE </w:t>
+        <w:t xml:space="preserve">(IN age INT) BEGIN SELECT * FROM students WHERE </w:t>
       </w:r>
       <w:proofErr w:type="spellStart"/>
       <w:r>
@@ -12323,17 +11807,12 @@
         <w:t xml:space="preserve">CALL </w:t>
       </w:r>
       <w:proofErr w:type="spellStart"/>
-      <w:proofErr w:type="gramStart"/>
       <w:r>
         <w:t>GetStudentsOlderThan</w:t>
       </w:r>
       <w:proofErr w:type="spellEnd"/>
       <w:r>
-        <w:t>(</w:t>
-      </w:r>
-      <w:proofErr w:type="gramEnd"/>
-      <w:r>
-        <w:t xml:space="preserve">21); </w:t>
+        <w:t xml:space="preserve">(21); </w:t>
       </w:r>
     </w:p>
     <w:p>
@@ -12387,6 +11866,9 @@
     </w:p>
     <w:p>
       <w:r>
+        <w:rPr>
+          <w:noProof/>
+        </w:rPr>
         <w:drawing>
           <wp:inline distT="0" distB="0" distL="0" distR="0" wp14:anchorId="512F0C84" wp14:editId="417AD925">
             <wp:extent cx="342900" cy="342900"/>
@@ -12499,35 +11981,244 @@
     </w:p>
     <w:p>
       <w:r>
-        <w:t xml:space="preserve">First, define the stored procedure in </w:t>
-      </w:r>
-      <w:proofErr w:type="gramStart"/>
-      <w:r>
-        <w:t>your</w:t>
-      </w:r>
-      <w:proofErr w:type="gramEnd"/>
+        <w:t xml:space="preserve">First, define the stored procedure in your </w:t>
+      </w:r>
+      <w:r>
+        <w:rPr>
+          <w:b/>
+          <w:bCs/>
+        </w:rPr>
+        <w:t>@Entity</w:t>
+      </w:r>
+      <w:r>
+        <w:t xml:space="preserve"> class using the </w:t>
+      </w:r>
+      <w:r>
+        <w:rPr>
+          <w:b/>
+          <w:bCs/>
+        </w:rPr>
+        <w:t>@NamedStoredProcedureQuery</w:t>
+      </w:r>
+      <w:r>
+        <w:t xml:space="preserve"> annotation:</w:t>
+      </w:r>
+    </w:p>
+    <w:p>
+      <w:proofErr w:type="spellStart"/>
+      <w:r>
+        <w:t>javaCopy</w:t>
+      </w:r>
+      <w:proofErr w:type="spellEnd"/>
+      <w:r>
+        <w:t xml:space="preserve"> code</w:t>
+      </w:r>
+    </w:p>
+    <w:p>
+      <w:r>
+        <w:t>@Entity @NamedStoredProcedureQuery( name = "</w:t>
+      </w:r>
+      <w:proofErr w:type="spellStart"/>
+      <w:r>
+        <w:t>getStudentsOlderThan</w:t>
+      </w:r>
+      <w:proofErr w:type="spellEnd"/>
+      <w:r>
+        <w:t xml:space="preserve">", </w:t>
+      </w:r>
+      <w:proofErr w:type="spellStart"/>
+      <w:r>
+        <w:t>procedureName</w:t>
+      </w:r>
+      <w:proofErr w:type="spellEnd"/>
+      <w:r>
+        <w:t xml:space="preserve"> = "</w:t>
+      </w:r>
+      <w:proofErr w:type="spellStart"/>
+      <w:r>
+        <w:t>GetStudentsOlderThan</w:t>
+      </w:r>
+      <w:proofErr w:type="spellEnd"/>
+      <w:r>
+        <w:t xml:space="preserve">", parameters = { @StoredProcedureParameter( mode = ParameterMode.IN, name = "age", type = </w:t>
+      </w:r>
+      <w:proofErr w:type="spellStart"/>
+      <w:r>
+        <w:t>Integer.class</w:t>
+      </w:r>
+      <w:proofErr w:type="spellEnd"/>
+      <w:r>
+        <w:t xml:space="preserve">) } ) public class Student { // fields, getters, setters } </w:t>
+      </w:r>
+    </w:p>
+    <w:p>
+      <w:r>
+        <w:t>Then, in your repository interface, define a method to call the stored procedure:</w:t>
+      </w:r>
+    </w:p>
+    <w:p>
+      <w:proofErr w:type="spellStart"/>
+      <w:r>
+        <w:t>javaCopy</w:t>
+      </w:r>
+      <w:proofErr w:type="spellEnd"/>
+      <w:r>
+        <w:t xml:space="preserve"> code</w:t>
+      </w:r>
+    </w:p>
+    <w:p>
+      <w:r>
+        <w:t xml:space="preserve">public interface </w:t>
+      </w:r>
+      <w:proofErr w:type="spellStart"/>
+      <w:r>
+        <w:t>StudentRepository</w:t>
+      </w:r>
+      <w:proofErr w:type="spellEnd"/>
+      <w:r>
+        <w:t xml:space="preserve"> extends </w:t>
+      </w:r>
+      <w:proofErr w:type="spellStart"/>
+      <w:r>
+        <w:t>JpaRepository</w:t>
+      </w:r>
+      <w:proofErr w:type="spellEnd"/>
+      <w:r>
+        <w:t>&lt;Student, Long&gt; { @Procedure(name = "</w:t>
+      </w:r>
+      <w:proofErr w:type="spellStart"/>
+      <w:r>
+        <w:t>getStudentsOlderThan</w:t>
+      </w:r>
+      <w:proofErr w:type="spellEnd"/>
+      <w:r>
+        <w:t xml:space="preserve">") void </w:t>
+      </w:r>
+      <w:proofErr w:type="spellStart"/>
+      <w:r>
+        <w:t>getStudentsOlderThan</w:t>
+      </w:r>
+      <w:proofErr w:type="spellEnd"/>
+      <w:r>
+        <w:t xml:space="preserve">(@Param("age") Integer age); } </w:t>
+      </w:r>
+    </w:p>
+    <w:p>
+      <w:r>
+        <w:t>Finally, call this method in your service:</w:t>
+      </w:r>
+    </w:p>
+    <w:p>
+      <w:proofErr w:type="spellStart"/>
+      <w:r>
+        <w:t>javaCopy</w:t>
+      </w:r>
+      <w:proofErr w:type="spellEnd"/>
+      <w:r>
+        <w:t xml:space="preserve"> code</w:t>
+      </w:r>
+    </w:p>
+    <w:p>
+      <w:r>
+        <w:t xml:space="preserve">@Service public class </w:t>
+      </w:r>
+      <w:proofErr w:type="spellStart"/>
+      <w:r>
+        <w:t>StudentService</w:t>
+      </w:r>
+      <w:proofErr w:type="spellEnd"/>
+      <w:r>
+        <w:t xml:space="preserve"> { @Autowired private </w:t>
+      </w:r>
+      <w:proofErr w:type="spellStart"/>
+      <w:r>
+        <w:t>StudentRepository</w:t>
+      </w:r>
+      <w:proofErr w:type="spellEnd"/>
       <w:r>
         <w:t xml:space="preserve"> </w:t>
       </w:r>
-      <w:r>
-        <w:rPr>
-          <w:b/>
-          <w:bCs/>
-        </w:rPr>
-        <w:t>@Entity</w:t>
-      </w:r>
-      <w:r>
-        <w:t xml:space="preserve"> class using the </w:t>
-      </w:r>
-      <w:r>
-        <w:rPr>
-          <w:b/>
-          <w:bCs/>
-        </w:rPr>
-        <w:t>@NamedStoredProcedureQuery</w:t>
-      </w:r>
-      <w:r>
-        <w:t xml:space="preserve"> annotation:</w:t>
+      <w:proofErr w:type="spellStart"/>
+      <w:r>
+        <w:t>studentRepository</w:t>
+      </w:r>
+      <w:proofErr w:type="spellEnd"/>
+      <w:r>
+        <w:t xml:space="preserve">; public void </w:t>
+      </w:r>
+      <w:proofErr w:type="spellStart"/>
+      <w:r>
+        <w:t>callStoredProcedure</w:t>
+      </w:r>
+      <w:proofErr w:type="spellEnd"/>
+      <w:r>
+        <w:t xml:space="preserve">(Integer age) { </w:t>
+      </w:r>
+      <w:proofErr w:type="spellStart"/>
+      <w:r>
+        <w:t>studentRepository.getStudentsOlderThan</w:t>
+      </w:r>
+      <w:proofErr w:type="spellEnd"/>
+      <w:r>
+        <w:t xml:space="preserve">(age); } } </w:t>
+      </w:r>
+    </w:p>
+    <w:p>
+      <w:pPr>
+        <w:rPr>
+          <w:b/>
+          <w:bCs/>
+        </w:rPr>
+      </w:pPr>
+      <w:r>
+        <w:rPr>
+          <w:b/>
+          <w:bCs/>
+        </w:rPr>
+        <w:t xml:space="preserve">Using </w:t>
+      </w:r>
+      <w:proofErr w:type="spellStart"/>
+      <w:r>
+        <w:rPr>
+          <w:b/>
+          <w:bCs/>
+        </w:rPr>
+        <w:t>JdbcTemplate</w:t>
+      </w:r>
+      <w:proofErr w:type="spellEnd"/>
+    </w:p>
+    <w:p>
+      <w:r>
+        <w:t xml:space="preserve">If you want more control over the database operations, you can use </w:t>
+      </w:r>
+      <w:proofErr w:type="spellStart"/>
+      <w:r>
+        <w:rPr>
+          <w:b/>
+          <w:bCs/>
+        </w:rPr>
+        <w:t>JdbcTemplate</w:t>
+      </w:r>
+      <w:proofErr w:type="spellEnd"/>
+      <w:r>
+        <w:t xml:space="preserve"> to call the stored procedure.</w:t>
+      </w:r>
+    </w:p>
+    <w:p>
+      <w:r>
+        <w:t xml:space="preserve">First, inject </w:t>
+      </w:r>
+      <w:proofErr w:type="spellStart"/>
+      <w:r>
+        <w:rPr>
+          <w:b/>
+          <w:bCs/>
+        </w:rPr>
+        <w:t>JdbcTemplate</w:t>
+      </w:r>
+      <w:proofErr w:type="spellEnd"/>
+      <w:r>
+        <w:t xml:space="preserve"> into your service:</w:t>
       </w:r>
     </w:p>
     <w:p>
@@ -12542,52 +12233,48 @@
     </w:p>
     <w:p>
       <w:r>
-        <w:t>@Entity @</w:t>
-      </w:r>
-      <w:proofErr w:type="gramStart"/>
-      <w:r>
-        <w:t>NamedStoredProcedureQuery( name</w:t>
-      </w:r>
-      <w:proofErr w:type="gramEnd"/>
-      <w:r>
-        <w:t xml:space="preserve"> = "</w:t>
-      </w:r>
-      <w:proofErr w:type="spellStart"/>
-      <w:r>
-        <w:t>getStudentsOlderThan</w:t>
-      </w:r>
-      <w:proofErr w:type="spellEnd"/>
-      <w:r>
-        <w:t xml:space="preserve">", </w:t>
-      </w:r>
-      <w:proofErr w:type="spellStart"/>
-      <w:r>
-        <w:t>procedureName</w:t>
-      </w:r>
-      <w:proofErr w:type="spellEnd"/>
-      <w:r>
-        <w:t xml:space="preserve"> = "</w:t>
-      </w:r>
-      <w:proofErr w:type="spellStart"/>
-      <w:r>
-        <w:t>GetStudentsOlderThan</w:t>
-      </w:r>
-      <w:proofErr w:type="spellEnd"/>
-      <w:r>
-        <w:t xml:space="preserve">", parameters = { @StoredProcedureParameter( mode = ParameterMode.IN, name = "age", type = </w:t>
-      </w:r>
-      <w:proofErr w:type="spellStart"/>
-      <w:r>
-        <w:t>Integer.class</w:t>
-      </w:r>
-      <w:proofErr w:type="spellEnd"/>
-      <w:r>
-        <w:t xml:space="preserve">) } ) public class Student { // fields, getters, setters } </w:t>
-      </w:r>
-    </w:p>
-    <w:p>
-      <w:r>
-        <w:t>Then, in your repository interface, define a method to call the stored procedure:</w:t>
+        <w:t xml:space="preserve">@Service public class </w:t>
+      </w:r>
+      <w:proofErr w:type="spellStart"/>
+      <w:r>
+        <w:t>StudentService</w:t>
+      </w:r>
+      <w:proofErr w:type="spellEnd"/>
+      <w:r>
+        <w:t xml:space="preserve"> { @Autowired private </w:t>
+      </w:r>
+      <w:proofErr w:type="spellStart"/>
+      <w:r>
+        <w:t>JdbcTemplate</w:t>
+      </w:r>
+      <w:proofErr w:type="spellEnd"/>
+      <w:r>
+        <w:t xml:space="preserve"> </w:t>
+      </w:r>
+      <w:proofErr w:type="spellStart"/>
+      <w:r>
+        <w:t>jdbcTemplate</w:t>
+      </w:r>
+      <w:proofErr w:type="spellEnd"/>
+      <w:r>
+        <w:t xml:space="preserve">; } </w:t>
+      </w:r>
+    </w:p>
+    <w:p>
+      <w:r>
+        <w:t xml:space="preserve">Then, within a method, use the </w:t>
+      </w:r>
+      <w:proofErr w:type="spellStart"/>
+      <w:r>
+        <w:rPr>
+          <w:b/>
+          <w:bCs/>
+        </w:rPr>
+        <w:t>JdbcTemplate</w:t>
+      </w:r>
+      <w:proofErr w:type="spellEnd"/>
+      <w:r>
+        <w:t xml:space="preserve"> to call the stored procedure:</w:t>
       </w:r>
     </w:p>
     <w:p>
@@ -12602,99 +12289,7 @@
     </w:p>
     <w:p>
       <w:r>
-        <w:t xml:space="preserve">public interface </w:t>
-      </w:r>
-      <w:proofErr w:type="spellStart"/>
-      <w:r>
-        <w:t>StudentRepository</w:t>
-      </w:r>
-      <w:proofErr w:type="spellEnd"/>
-      <w:r>
-        <w:t xml:space="preserve"> extends </w:t>
-      </w:r>
-      <w:proofErr w:type="spellStart"/>
-      <w:r>
-        <w:t>JpaRepository</w:t>
-      </w:r>
-      <w:proofErr w:type="spellEnd"/>
-      <w:r>
-        <w:t xml:space="preserve">&lt;Student, Long&gt; </w:t>
-      </w:r>
-      <w:proofErr w:type="gramStart"/>
-      <w:r>
-        <w:t>{ @</w:t>
-      </w:r>
-      <w:proofErr w:type="gramEnd"/>
-      <w:r>
-        <w:t>Procedure(name = "</w:t>
-      </w:r>
-      <w:proofErr w:type="spellStart"/>
-      <w:r>
-        <w:t>getStudentsOlderThan</w:t>
-      </w:r>
-      <w:proofErr w:type="spellEnd"/>
-      <w:r>
-        <w:t xml:space="preserve">") void </w:t>
-      </w:r>
-      <w:proofErr w:type="spellStart"/>
-      <w:r>
-        <w:t>getStudentsOlderThan</w:t>
-      </w:r>
-      <w:proofErr w:type="spellEnd"/>
-      <w:r>
-        <w:t xml:space="preserve">(@Param("age") Integer age); } </w:t>
-      </w:r>
-    </w:p>
-    <w:p>
-      <w:r>
-        <w:t>Finally, call this method in your service:</w:t>
-      </w:r>
-    </w:p>
-    <w:p>
-      <w:proofErr w:type="spellStart"/>
-      <w:r>
-        <w:t>javaCopy</w:t>
-      </w:r>
-      <w:proofErr w:type="spellEnd"/>
-      <w:r>
-        <w:t xml:space="preserve"> code</w:t>
-      </w:r>
-    </w:p>
-    <w:p>
-      <w:r>
-        <w:t xml:space="preserve">@Service public class </w:t>
-      </w:r>
-      <w:proofErr w:type="spellStart"/>
-      <w:r>
-        <w:t>StudentService</w:t>
-      </w:r>
-      <w:proofErr w:type="spellEnd"/>
-      <w:r>
-        <w:t xml:space="preserve"> </w:t>
-      </w:r>
-      <w:proofErr w:type="gramStart"/>
-      <w:r>
-        <w:t>{ @</w:t>
-      </w:r>
-      <w:proofErr w:type="gramEnd"/>
-      <w:r>
-        <w:t xml:space="preserve">Autowired private </w:t>
-      </w:r>
-      <w:proofErr w:type="spellStart"/>
-      <w:r>
-        <w:t>StudentRepository</w:t>
-      </w:r>
-      <w:proofErr w:type="spellEnd"/>
-      <w:r>
-        <w:t xml:space="preserve"> </w:t>
-      </w:r>
-      <w:proofErr w:type="spellStart"/>
-      <w:r>
-        <w:t>studentRepository</w:t>
-      </w:r>
-      <w:proofErr w:type="spellEnd"/>
-      <w:r>
-        <w:t xml:space="preserve">; public void </w:t>
+        <w:t xml:space="preserve">public void </w:t>
       </w:r>
       <w:proofErr w:type="spellStart"/>
       <w:r>
@@ -12703,164 +12298,6 @@
       <w:proofErr w:type="spellEnd"/>
       <w:r>
         <w:t xml:space="preserve">(Integer age) { </w:t>
-      </w:r>
-      <w:proofErr w:type="spellStart"/>
-      <w:r>
-        <w:t>studentRepository.getStudentsOlderThan</w:t>
-      </w:r>
-      <w:proofErr w:type="spellEnd"/>
-      <w:r>
-        <w:t xml:space="preserve">(age); } } </w:t>
-      </w:r>
-    </w:p>
-    <w:p>
-      <w:pPr>
-        <w:rPr>
-          <w:b/>
-          <w:bCs/>
-        </w:rPr>
-      </w:pPr>
-      <w:r>
-        <w:rPr>
-          <w:b/>
-          <w:bCs/>
-        </w:rPr>
-        <w:t xml:space="preserve">Using </w:t>
-      </w:r>
-      <w:proofErr w:type="spellStart"/>
-      <w:r>
-        <w:rPr>
-          <w:b/>
-          <w:bCs/>
-        </w:rPr>
-        <w:t>JdbcTemplate</w:t>
-      </w:r>
-      <w:proofErr w:type="spellEnd"/>
-    </w:p>
-    <w:p>
-      <w:r>
-        <w:t xml:space="preserve">If you want more control over the database operations, you can use </w:t>
-      </w:r>
-      <w:proofErr w:type="spellStart"/>
-      <w:r>
-        <w:rPr>
-          <w:b/>
-          <w:bCs/>
-        </w:rPr>
-        <w:t>JdbcTemplate</w:t>
-      </w:r>
-      <w:proofErr w:type="spellEnd"/>
-      <w:r>
-        <w:t xml:space="preserve"> to call the stored procedure.</w:t>
-      </w:r>
-    </w:p>
-    <w:p>
-      <w:r>
-        <w:t xml:space="preserve">First, inject </w:t>
-      </w:r>
-      <w:proofErr w:type="spellStart"/>
-      <w:r>
-        <w:rPr>
-          <w:b/>
-          <w:bCs/>
-        </w:rPr>
-        <w:t>JdbcTemplate</w:t>
-      </w:r>
-      <w:proofErr w:type="spellEnd"/>
-      <w:r>
-        <w:t xml:space="preserve"> into your service:</w:t>
-      </w:r>
-    </w:p>
-    <w:p>
-      <w:proofErr w:type="spellStart"/>
-      <w:r>
-        <w:t>javaCopy</w:t>
-      </w:r>
-      <w:proofErr w:type="spellEnd"/>
-      <w:r>
-        <w:t xml:space="preserve"> code</w:t>
-      </w:r>
-    </w:p>
-    <w:p>
-      <w:r>
-        <w:t xml:space="preserve">@Service public class </w:t>
-      </w:r>
-      <w:proofErr w:type="spellStart"/>
-      <w:r>
-        <w:t>StudentService</w:t>
-      </w:r>
-      <w:proofErr w:type="spellEnd"/>
-      <w:r>
-        <w:t xml:space="preserve"> </w:t>
-      </w:r>
-      <w:proofErr w:type="gramStart"/>
-      <w:r>
-        <w:t>{ @</w:t>
-      </w:r>
-      <w:proofErr w:type="gramEnd"/>
-      <w:r>
-        <w:t xml:space="preserve">Autowired private </w:t>
-      </w:r>
-      <w:proofErr w:type="spellStart"/>
-      <w:r>
-        <w:t>JdbcTemplate</w:t>
-      </w:r>
-      <w:proofErr w:type="spellEnd"/>
-      <w:r>
-        <w:t xml:space="preserve"> </w:t>
-      </w:r>
-      <w:proofErr w:type="spellStart"/>
-      <w:r>
-        <w:t>jdbcTemplate</w:t>
-      </w:r>
-      <w:proofErr w:type="spellEnd"/>
-      <w:r>
-        <w:t xml:space="preserve">; } </w:t>
-      </w:r>
-    </w:p>
-    <w:p>
-      <w:r>
-        <w:t xml:space="preserve">Then, within a method, use the </w:t>
-      </w:r>
-      <w:proofErr w:type="spellStart"/>
-      <w:r>
-        <w:rPr>
-          <w:b/>
-          <w:bCs/>
-        </w:rPr>
-        <w:t>JdbcTemplate</w:t>
-      </w:r>
-      <w:proofErr w:type="spellEnd"/>
-      <w:r>
-        <w:t xml:space="preserve"> to call the stored procedure:</w:t>
-      </w:r>
-    </w:p>
-    <w:p>
-      <w:proofErr w:type="spellStart"/>
-      <w:r>
-        <w:t>javaCopy</w:t>
-      </w:r>
-      <w:proofErr w:type="spellEnd"/>
-      <w:r>
-        <w:t xml:space="preserve"> code</w:t>
-      </w:r>
-    </w:p>
-    <w:p>
-      <w:r>
-        <w:t xml:space="preserve">public void </w:t>
-      </w:r>
-      <w:proofErr w:type="spellStart"/>
-      <w:proofErr w:type="gramStart"/>
-      <w:r>
-        <w:t>callStoredProcedure</w:t>
-      </w:r>
-      <w:proofErr w:type="spellEnd"/>
-      <w:r>
-        <w:t>(</w:t>
-      </w:r>
-      <w:proofErr w:type="gramEnd"/>
-      <w:r>
-        <w:t xml:space="preserve">Integer age) { </w:t>
       </w:r>
       <w:proofErr w:type="spellStart"/>
       <w:r>
@@ -12990,6 +12427,9 @@
     </w:p>
     <w:p>
       <w:r>
+        <w:rPr>
+          <w:noProof/>
+        </w:rPr>
         <w:drawing>
           <wp:inline distT="0" distB="0" distL="0" distR="0" wp14:anchorId="15001399" wp14:editId="01D0187B">
             <wp:extent cx="342900" cy="342900"/>
@@ -13385,6 +12825,9 @@
     </w:p>
     <w:p>
       <w:r>
+        <w:rPr>
+          <w:noProof/>
+        </w:rPr>
         <w:drawing>
           <wp:inline distT="0" distB="0" distL="0" distR="0" wp14:anchorId="3EFCA0C9" wp14:editId="5E16A822">
             <wp:extent cx="342900" cy="342900"/>
@@ -13499,7 +12942,6 @@
       <w:r>
         <w:t xml:space="preserve">This trigger activates after a new record is inserted into the </w:t>
       </w:r>
-      <w:proofErr w:type="gramStart"/>
       <w:r>
         <w:rPr>
           <w:b/>
@@ -13507,7 +12949,6 @@
         </w:rPr>
         <w:t>students</w:t>
       </w:r>
-      <w:proofErr w:type="gramEnd"/>
       <w:r>
         <w:t xml:space="preserve"> table.</w:t>
       </w:r>
@@ -13606,7 +13047,6 @@
       <w:r>
         <w:t xml:space="preserve">This trigger activates before a record is deleted from the </w:t>
       </w:r>
-      <w:proofErr w:type="gramStart"/>
       <w:r>
         <w:rPr>
           <w:b/>
@@ -13614,7 +13054,6 @@
         </w:rPr>
         <w:t>students</w:t>
       </w:r>
-      <w:proofErr w:type="gramEnd"/>
       <w:r>
         <w:t xml:space="preserve"> table.</w:t>
       </w:r>
@@ -13726,15 +13165,7 @@
       </w:r>
       <w:proofErr w:type="spellEnd"/>
       <w:r>
-        <w:t xml:space="preserve"> </w:t>
-      </w:r>
-      <w:proofErr w:type="gramStart"/>
-      <w:r>
-        <w:t>( id</w:t>
-      </w:r>
-      <w:proofErr w:type="gramEnd"/>
-      <w:r>
-        <w:t xml:space="preserve"> INT PRIMARY KEY AUTO_INCREMENT, action VARCHAR(50), </w:t>
+        <w:t xml:space="preserve"> ( id INT PRIMARY KEY AUTO_INCREMENT, action VARCHAR(50), </w:t>
       </w:r>
       <w:proofErr w:type="spellStart"/>
       <w:r>
@@ -13869,6 +13300,9 @@
     </w:p>
     <w:p>
       <w:r>
+        <w:rPr>
+          <w:noProof/>
+        </w:rPr>
         <w:drawing>
           <wp:inline distT="0" distB="0" distL="0" distR="0" wp14:anchorId="7CB10E71" wp14:editId="235C4617">
             <wp:extent cx="342900" cy="342900"/>
@@ -14179,6 +13613,9 @@
     </w:p>
     <w:p>
       <w:r>
+        <w:rPr>
+          <w:noProof/>
+        </w:rPr>
         <w:drawing>
           <wp:inline distT="0" distB="0" distL="0" distR="0" wp14:anchorId="2F83F392" wp14:editId="3DB933B9">
             <wp:extent cx="342900" cy="342900"/>
@@ -14299,15 +13736,7 @@
     </w:p>
     <w:p>
       <w:r>
-        <w:t xml:space="preserve">SELECT name FROM students WHERE id = (SELECT </w:t>
-      </w:r>
-      <w:proofErr w:type="gramStart"/>
-      <w:r>
-        <w:t>MAX(</w:t>
-      </w:r>
-      <w:proofErr w:type="gramEnd"/>
-      <w:r>
-        <w:t xml:space="preserve">id) FROM students); </w:t>
+        <w:t xml:space="preserve">SELECT name FROM students WHERE id = (SELECT MAX(id) FROM students); </w:t>
       </w:r>
     </w:p>
     <w:p>
@@ -14340,15 +13769,7 @@
     </w:p>
     <w:p>
       <w:r>
-        <w:t xml:space="preserve">SELECT * FROM students WHERE (age, grade) = (SELECT </w:t>
-      </w:r>
-      <w:proofErr w:type="gramStart"/>
-      <w:r>
-        <w:t>MAX(</w:t>
-      </w:r>
-      <w:proofErr w:type="gramEnd"/>
-      <w:r>
-        <w:t xml:space="preserve">age), MIN(grade) FROM students); </w:t>
+        <w:t xml:space="preserve">SELECT * FROM students WHERE (age, grade) = (SELECT MAX(age), MIN(grade) FROM students); </w:t>
       </w:r>
     </w:p>
     <w:p>
@@ -14530,15 +13951,7 @@
     </w:p>
     <w:p>
       <w:r>
-        <w:t xml:space="preserve">SELECT id, (SELECT </w:t>
-      </w:r>
-      <w:proofErr w:type="gramStart"/>
-      <w:r>
-        <w:t>AVG(</w:t>
-      </w:r>
-      <w:proofErr w:type="gramEnd"/>
-      <w:r>
-        <w:t xml:space="preserve">score) FROM tests WHERE </w:t>
+        <w:t xml:space="preserve">SELECT id, (SELECT AVG(score) FROM tests WHERE </w:t>
       </w:r>
       <w:proofErr w:type="spellStart"/>
       <w:r>
@@ -14701,7 +14114,6 @@
       <w:r>
         <w:t xml:space="preserve">, and </w:t>
       </w:r>
-      <w:proofErr w:type="gramStart"/>
       <w:r>
         <w:rPr>
           <w:b/>
@@ -14709,7 +14121,6 @@
         </w:rPr>
         <w:t>WHERE</w:t>
       </w:r>
-      <w:proofErr w:type="gramEnd"/>
       <w:r>
         <w:t xml:space="preserve"> clauses.</w:t>
       </w:r>
@@ -14726,6 +14137,9 @@
     </w:p>
     <w:p>
       <w:r>
+        <w:rPr>
+          <w:noProof/>
+        </w:rPr>
         <w:drawing>
           <wp:inline distT="0" distB="0" distL="0" distR="0" wp14:anchorId="7423FEE1" wp14:editId="61CDD079">
             <wp:extent cx="342900" cy="342900"/>
@@ -14841,15 +14255,7 @@
       </w:r>
       <w:proofErr w:type="spellEnd"/>
       <w:r>
-        <w:t xml:space="preserve"> (column_name1, column_name2, ...) AS </w:t>
-      </w:r>
-      <w:proofErr w:type="gramStart"/>
-      <w:r>
-        <w:t>( --</w:t>
-      </w:r>
-      <w:proofErr w:type="gramEnd"/>
-      <w:r>
-        <w:t xml:space="preserve"> SQL query ) -- Main SQL query using the CTE </w:t>
+        <w:t xml:space="preserve"> (column_name1, column_name2, ...) AS ( -- SQL query ) -- Main SQL query using the CTE </w:t>
       </w:r>
     </w:p>
     <w:p>
@@ -14891,15 +14297,7 @@
       </w:r>
       <w:proofErr w:type="spellEnd"/>
       <w:r>
-        <w:t xml:space="preserve">) AS </w:t>
-      </w:r>
-      <w:proofErr w:type="gramStart"/>
-      <w:r>
-        <w:t>( SELECT</w:t>
-      </w:r>
-      <w:proofErr w:type="gramEnd"/>
-      <w:r>
-        <w:t xml:space="preserve"> AVG(score) FROM </w:t>
+        <w:t xml:space="preserve">) AS ( SELECT AVG(score) FROM </w:t>
       </w:r>
       <w:proofErr w:type="spellStart"/>
       <w:r>
@@ -15044,15 +14442,7 @@
       </w:r>
       <w:proofErr w:type="spellEnd"/>
       <w:r>
-        <w:t xml:space="preserve"> (n) AS </w:t>
-      </w:r>
-      <w:proofErr w:type="gramStart"/>
-      <w:r>
-        <w:t>( SELECT</w:t>
-      </w:r>
-      <w:proofErr w:type="gramEnd"/>
-      <w:r>
-        <w:t xml:space="preserve"> 1 UNION ALL SELECT n + 1 FROM </w:t>
+        <w:t xml:space="preserve"> (n) AS ( SELECT 1 UNION ALL SELECT n + 1 FROM </w:t>
       </w:r>
       <w:proofErr w:type="spellStart"/>
       <w:r>
@@ -15116,6 +14506,9 @@
     </w:p>
     <w:p>
       <w:r>
+        <w:rPr>
+          <w:noProof/>
+        </w:rPr>
         <w:drawing>
           <wp:inline distT="0" distB="0" distL="0" distR="0" wp14:anchorId="23F5EB96" wp14:editId="050B6D04">
             <wp:extent cx="342900" cy="342900"/>
@@ -15369,15 +14762,7 @@
       </w:r>
       <w:proofErr w:type="spellEnd"/>
       <w:r>
-        <w:t xml:space="preserve"> AS </w:t>
-      </w:r>
-      <w:proofErr w:type="gramStart"/>
-      <w:r>
-        <w:t>( SELECT</w:t>
-      </w:r>
-      <w:proofErr w:type="gramEnd"/>
-      <w:r>
-        <w:t xml:space="preserve"> AVG(age) AS </w:t>
+        <w:t xml:space="preserve"> AS ( SELECT AVG(age) AS </w:t>
       </w:r>
       <w:proofErr w:type="spellStart"/>
       <w:r>
@@ -15451,15 +14836,7 @@
     </w:p>
     <w:p>
       <w:r>
-        <w:t xml:space="preserve">WITH CTE1 AS </w:t>
-      </w:r>
-      <w:proofErr w:type="gramStart"/>
-      <w:r>
-        <w:t>( WITH</w:t>
-      </w:r>
-      <w:proofErr w:type="gramEnd"/>
-      <w:r>
-        <w:t xml:space="preserve"> CTE2 AS ( SELECT * FROM table2 ) SELECT * FROM table1 JOIN CTE2 ON table1.id = CTE2.id ) SELECT * FROM CTE1; </w:t>
+        <w:t xml:space="preserve">WITH CTE1 AS ( WITH CTE2 AS ( SELECT * FROM table2 ) SELECT * FROM table1 JOIN CTE2 ON table1.id = CTE2.id ) SELECT * FROM CTE1; </w:t>
       </w:r>
     </w:p>
     <w:p>
@@ -15469,6 +14846,9 @@
     </w:p>
     <w:p>
       <w:r>
+        <w:rPr>
+          <w:noProof/>
+        </w:rPr>
         <w:drawing>
           <wp:inline distT="0" distB="0" distL="0" distR="0" wp14:anchorId="2C5B980F" wp14:editId="6D635AC6">
             <wp:extent cx="342900" cy="342900"/>
@@ -15552,15 +14932,7 @@
     </w:p>
     <w:p>
       <w:r>
-        <w:t xml:space="preserve">In MySQL, each column, variable, and expression </w:t>
-      </w:r>
-      <w:proofErr w:type="gramStart"/>
-      <w:r>
-        <w:t>has</w:t>
-      </w:r>
-      <w:proofErr w:type="gramEnd"/>
-      <w:r>
-        <w:t xml:space="preserve"> a data type. Data types are an essential aspect of database design as they dictate what kind of data can be stored and how much space it will take.</w:t>
+        <w:t>In MySQL, each column, variable, and expression has a data type. Data types are an essential aspect of database design as they dictate what kind of data can be stored and how much space it will take.</w:t>
       </w:r>
     </w:p>
     <w:p>
@@ -15669,15 +15041,7 @@
     </w:p>
     <w:p>
       <w:r>
-        <w:t xml:space="preserve">price </w:t>
-      </w:r>
-      <w:proofErr w:type="gramStart"/>
-      <w:r>
-        <w:t>DECIMAL(</w:t>
-      </w:r>
-      <w:proofErr w:type="gramEnd"/>
-      <w:r>
-        <w:t xml:space="preserve">10, 2) </w:t>
+        <w:t xml:space="preserve">price DECIMAL(10, 2) </w:t>
       </w:r>
     </w:p>
     <w:p>
@@ -15715,15 +15079,7 @@
     </w:p>
     <w:p>
       <w:r>
-        <w:t xml:space="preserve">name </w:t>
-      </w:r>
-      <w:proofErr w:type="gramStart"/>
-      <w:r>
-        <w:t>VARCHAR(</w:t>
-      </w:r>
-      <w:proofErr w:type="gramEnd"/>
-      <w:r>
-        <w:t xml:space="preserve">255) </w:t>
+        <w:t xml:space="preserve">name VARCHAR(255) </w:t>
       </w:r>
     </w:p>
     <w:p>
@@ -15789,15 +15145,7 @@
     </w:p>
     <w:p>
       <w:r>
-        <w:t xml:space="preserve">status </w:t>
-      </w:r>
-      <w:proofErr w:type="gramStart"/>
-      <w:r>
-        <w:t>CHAR(</w:t>
-      </w:r>
-      <w:proofErr w:type="gramEnd"/>
-      <w:r>
-        <w:t xml:space="preserve">1) </w:t>
+        <w:t xml:space="preserve">status CHAR(1) </w:t>
       </w:r>
     </w:p>
     <w:p>
@@ -15960,15 +15308,7 @@
     </w:p>
     <w:p>
       <w:r>
-        <w:t xml:space="preserve">gender </w:t>
-      </w:r>
-      <w:proofErr w:type="gramStart"/>
-      <w:r>
-        <w:t>ENUM(</w:t>
-      </w:r>
-      <w:proofErr w:type="gramEnd"/>
-      <w:r>
-        <w:t xml:space="preserve">'Male', 'Female', 'Other') </w:t>
+        <w:t xml:space="preserve">gender ENUM('Male', 'Female', 'Other') </w:t>
       </w:r>
     </w:p>
     <w:p>
@@ -16038,6 +15378,9 @@
     </w:p>
     <w:p>
       <w:r>
+        <w:rPr>
+          <w:noProof/>
+        </w:rPr>
         <w:drawing>
           <wp:inline distT="0" distB="0" distL="0" distR="0" wp14:anchorId="50E544A0" wp14:editId="6FADBD26">
             <wp:extent cx="342900" cy="342900"/>
@@ -16192,15 +15535,7 @@
     <w:p>
       <w:r>
         <w:lastRenderedPageBreak/>
-        <w:t xml:space="preserve">CREATE INDEX idx_column1_column2 ON </w:t>
-      </w:r>
-      <w:proofErr w:type="gramStart"/>
-      <w:r>
-        <w:t>table(</w:t>
-      </w:r>
-      <w:proofErr w:type="gramEnd"/>
-      <w:r>
-        <w:t xml:space="preserve">column1, column2); </w:t>
+        <w:t xml:space="preserve">CREATE INDEX idx_column1_column2 ON table(column1, column2); </w:t>
       </w:r>
     </w:p>
     <w:p>
@@ -16488,6 +15823,135 @@
     <w:p>
       <w:r>
         <w:t>Would you like to proceed to the next topic, which is about Joins, or do you have any questions about indexing?</w:t>
+      </w:r>
+    </w:p>
+    <w:p>
+      <w:r>
+        <w:lastRenderedPageBreak/>
+        <w:br/>
+        <w:t xml:space="preserve">SELECT 'Hello, World!'; END; // DELIMITER ; </w:t>
+      </w:r>
+    </w:p>
+    <w:p>
+      <w:pPr>
+        <w:numPr>
+          <w:ilvl w:val="0"/>
+          <w:numId w:val="115"/>
+        </w:numPr>
+      </w:pPr>
+      <w:r>
+        <w:rPr>
+          <w:b/>
+          <w:bCs/>
+        </w:rPr>
+        <w:t>DELIMITER //</w:t>
+      </w:r>
+      <w:r>
+        <w:t>: This changes the delimiter from the default semicolon (</w:t>
+      </w:r>
+      <w:r>
+        <w:rPr>
+          <w:b/>
+          <w:bCs/>
+        </w:rPr>
+        <w:t>;</w:t>
+      </w:r>
+      <w:r>
+        <w:t>) to a double-slash (</w:t>
+      </w:r>
+      <w:r>
+        <w:rPr>
+          <w:b/>
+          <w:bCs/>
+        </w:rPr>
+        <w:t>//</w:t>
+      </w:r>
+      <w:r>
+        <w:t xml:space="preserve">). This allows you to use semicolons within the stored procedure without ending the </w:t>
+      </w:r>
+      <w:r>
+        <w:rPr>
+          <w:b/>
+          <w:bCs/>
+        </w:rPr>
+        <w:t>CREATE PROCEDURE</w:t>
+      </w:r>
+      <w:r>
+        <w:t xml:space="preserve"> statement.</w:t>
+      </w:r>
+    </w:p>
+    <w:p>
+      <w:pPr>
+        <w:numPr>
+          <w:ilvl w:val="0"/>
+          <w:numId w:val="115"/>
+        </w:numPr>
+      </w:pPr>
+      <w:r>
+        <w:rPr>
+          <w:b/>
+          <w:bCs/>
+        </w:rPr>
+        <w:t>//</w:t>
+      </w:r>
+      <w:r>
+        <w:t xml:space="preserve">: This is now the new delimiter, </w:t>
+      </w:r>
+      <w:proofErr w:type="spellStart"/>
+      <w:r>
+        <w:t>signaling</w:t>
+      </w:r>
+      <w:proofErr w:type="spellEnd"/>
+      <w:r>
+        <w:t xml:space="preserve"> the end of the </w:t>
+      </w:r>
+      <w:r>
+        <w:rPr>
+          <w:b/>
+          <w:bCs/>
+        </w:rPr>
+        <w:t>CREATE PROCEDURE</w:t>
+      </w:r>
+      <w:r>
+        <w:t xml:space="preserve"> statement.</w:t>
+      </w:r>
+    </w:p>
+    <w:p>
+      <w:pPr>
+        <w:numPr>
+          <w:ilvl w:val="0"/>
+          <w:numId w:val="115"/>
+        </w:numPr>
+      </w:pPr>
+      <w:r>
+        <w:rPr>
+          <w:b/>
+          <w:bCs/>
+        </w:rPr>
+        <w:t>DELIMITER ;</w:t>
+      </w:r>
+      <w:r>
+        <w:t>: This changes the delimiter back to the default semicolon, so you can continue to write regular SQL statements.</w:t>
+      </w:r>
+    </w:p>
+    <w:p>
+      <w:r>
+        <w:t>By changing the delimiter, you tell MySQL to treat the entire block of code as a single SQL statement, which is then stored as the procedure. After defining the procedure, you can change the delimiter back to its default value (</w:t>
+      </w:r>
+      <w:r>
+        <w:rPr>
+          <w:b/>
+          <w:bCs/>
+        </w:rPr>
+        <w:t>;</w:t>
+      </w:r>
+      <w:r>
+        <w:t>) and proceed with other SQL statements.</w:t>
+      </w:r>
+    </w:p>
+    <w:p>
+      <w:r>
+        <w:t>Would you like to proceed to the next topic, or do you have more questions about delimiters?</w:t>
       </w:r>
     </w:p>
     <w:p/>
@@ -17177,6 +16641,119 @@
     </w:lvl>
   </w:abstractNum>
   <w:abstractNum w:abstractNumId="5" w15:restartNumberingAfterBreak="0">
+    <w:nsid w:val="063E3A0A"/>
+    <w:multiLevelType w:val="multilevel"/>
+    <w:tmpl w:val="BC769174"/>
+    <w:lvl w:ilvl="0">
+      <w:start w:val="1"/>
+      <w:numFmt w:val="decimal"/>
+      <w:lvlText w:val="%1."/>
+      <w:lvlJc w:val="left"/>
+      <w:pPr>
+        <w:tabs>
+          <w:tab w:val="num" w:pos="720"/>
+        </w:tabs>
+        <w:ind w:left="720" w:hanging="360"/>
+      </w:pPr>
+    </w:lvl>
+    <w:lvl w:ilvl="1" w:tentative="1">
+      <w:start w:val="1"/>
+      <w:numFmt w:val="decimal"/>
+      <w:lvlText w:val="%2."/>
+      <w:lvlJc w:val="left"/>
+      <w:pPr>
+        <w:tabs>
+          <w:tab w:val="num" w:pos="1440"/>
+        </w:tabs>
+        <w:ind w:left="1440" w:hanging="360"/>
+      </w:pPr>
+    </w:lvl>
+    <w:lvl w:ilvl="2" w:tentative="1">
+      <w:start w:val="1"/>
+      <w:numFmt w:val="decimal"/>
+      <w:lvlText w:val="%3."/>
+      <w:lvlJc w:val="left"/>
+      <w:pPr>
+        <w:tabs>
+          <w:tab w:val="num" w:pos="2160"/>
+        </w:tabs>
+        <w:ind w:left="2160" w:hanging="360"/>
+      </w:pPr>
+    </w:lvl>
+    <w:lvl w:ilvl="3" w:tentative="1">
+      <w:start w:val="1"/>
+      <w:numFmt w:val="decimal"/>
+      <w:lvlText w:val="%4."/>
+      <w:lvlJc w:val="left"/>
+      <w:pPr>
+        <w:tabs>
+          <w:tab w:val="num" w:pos="2880"/>
+        </w:tabs>
+        <w:ind w:left="2880" w:hanging="360"/>
+      </w:pPr>
+    </w:lvl>
+    <w:lvl w:ilvl="4" w:tentative="1">
+      <w:start w:val="1"/>
+      <w:numFmt w:val="decimal"/>
+      <w:lvlText w:val="%5."/>
+      <w:lvlJc w:val="left"/>
+      <w:pPr>
+        <w:tabs>
+          <w:tab w:val="num" w:pos="3600"/>
+        </w:tabs>
+        <w:ind w:left="3600" w:hanging="360"/>
+      </w:pPr>
+    </w:lvl>
+    <w:lvl w:ilvl="5" w:tentative="1">
+      <w:start w:val="1"/>
+      <w:numFmt w:val="decimal"/>
+      <w:lvlText w:val="%6."/>
+      <w:lvlJc w:val="left"/>
+      <w:pPr>
+        <w:tabs>
+          <w:tab w:val="num" w:pos="4320"/>
+        </w:tabs>
+        <w:ind w:left="4320" w:hanging="360"/>
+      </w:pPr>
+    </w:lvl>
+    <w:lvl w:ilvl="6" w:tentative="1">
+      <w:start w:val="1"/>
+      <w:numFmt w:val="decimal"/>
+      <w:lvlText w:val="%7."/>
+      <w:lvlJc w:val="left"/>
+      <w:pPr>
+        <w:tabs>
+          <w:tab w:val="num" w:pos="5040"/>
+        </w:tabs>
+        <w:ind w:left="5040" w:hanging="360"/>
+      </w:pPr>
+    </w:lvl>
+    <w:lvl w:ilvl="7" w:tentative="1">
+      <w:start w:val="1"/>
+      <w:numFmt w:val="decimal"/>
+      <w:lvlText w:val="%8."/>
+      <w:lvlJc w:val="left"/>
+      <w:pPr>
+        <w:tabs>
+          <w:tab w:val="num" w:pos="5760"/>
+        </w:tabs>
+        <w:ind w:left="5760" w:hanging="360"/>
+      </w:pPr>
+    </w:lvl>
+    <w:lvl w:ilvl="8" w:tentative="1">
+      <w:start w:val="1"/>
+      <w:numFmt w:val="decimal"/>
+      <w:lvlText w:val="%9."/>
+      <w:lvlJc w:val="left"/>
+      <w:pPr>
+        <w:tabs>
+          <w:tab w:val="num" w:pos="6480"/>
+        </w:tabs>
+        <w:ind w:left="6480" w:hanging="360"/>
+      </w:pPr>
+    </w:lvl>
+  </w:abstractNum>
+  <w:abstractNum w:abstractNumId="6" w15:restartNumberingAfterBreak="0">
     <w:nsid w:val="08293ABD"/>
     <w:multiLevelType w:val="multilevel"/>
     <w:tmpl w:val="5E1A8BEA"/>
@@ -17325,7 +16902,7 @@
       </w:rPr>
     </w:lvl>
   </w:abstractNum>
-  <w:abstractNum w:abstractNumId="6" w15:restartNumberingAfterBreak="0">
+  <w:abstractNum w:abstractNumId="7" w15:restartNumberingAfterBreak="0">
     <w:nsid w:val="08B009B7"/>
     <w:multiLevelType w:val="multilevel"/>
     <w:tmpl w:val="AE462C20"/>
@@ -17474,7 +17051,7 @@
       </w:rPr>
     </w:lvl>
   </w:abstractNum>
-  <w:abstractNum w:abstractNumId="7" w15:restartNumberingAfterBreak="0">
+  <w:abstractNum w:abstractNumId="8" w15:restartNumberingAfterBreak="0">
     <w:nsid w:val="08CC1C8D"/>
     <w:multiLevelType w:val="multilevel"/>
     <w:tmpl w:val="233AB4C8"/>
@@ -17587,7 +17164,7 @@
       </w:pPr>
     </w:lvl>
   </w:abstractNum>
-  <w:abstractNum w:abstractNumId="8" w15:restartNumberingAfterBreak="0">
+  <w:abstractNum w:abstractNumId="9" w15:restartNumberingAfterBreak="0">
     <w:nsid w:val="09151BD0"/>
     <w:multiLevelType w:val="multilevel"/>
     <w:tmpl w:val="63E815B2"/>
@@ -17736,7 +17313,7 @@
       </w:rPr>
     </w:lvl>
   </w:abstractNum>
-  <w:abstractNum w:abstractNumId="9" w15:restartNumberingAfterBreak="0">
+  <w:abstractNum w:abstractNumId="10" w15:restartNumberingAfterBreak="0">
     <w:nsid w:val="09A94400"/>
     <w:multiLevelType w:val="multilevel"/>
     <w:tmpl w:val="04D84E42"/>
@@ -17885,7 +17462,7 @@
       </w:rPr>
     </w:lvl>
   </w:abstractNum>
-  <w:abstractNum w:abstractNumId="10" w15:restartNumberingAfterBreak="0">
+  <w:abstractNum w:abstractNumId="11" w15:restartNumberingAfterBreak="0">
     <w:nsid w:val="0A912116"/>
     <w:multiLevelType w:val="multilevel"/>
     <w:tmpl w:val="F39417E2"/>
@@ -18034,7 +17611,7 @@
       </w:rPr>
     </w:lvl>
   </w:abstractNum>
-  <w:abstractNum w:abstractNumId="11" w15:restartNumberingAfterBreak="0">
+  <w:abstractNum w:abstractNumId="12" w15:restartNumberingAfterBreak="0">
     <w:nsid w:val="0C165482"/>
     <w:multiLevelType w:val="multilevel"/>
     <w:tmpl w:val="6F7696E8"/>
@@ -18183,7 +17760,7 @@
       </w:rPr>
     </w:lvl>
   </w:abstractNum>
-  <w:abstractNum w:abstractNumId="12" w15:restartNumberingAfterBreak="0">
+  <w:abstractNum w:abstractNumId="13" w15:restartNumberingAfterBreak="0">
     <w:nsid w:val="0C6A73B4"/>
     <w:multiLevelType w:val="multilevel"/>
     <w:tmpl w:val="2E002D0C"/>
@@ -18296,7 +17873,7 @@
       </w:pPr>
     </w:lvl>
   </w:abstractNum>
-  <w:abstractNum w:abstractNumId="13" w15:restartNumberingAfterBreak="0">
+  <w:abstractNum w:abstractNumId="14" w15:restartNumberingAfterBreak="0">
     <w:nsid w:val="1006567F"/>
     <w:multiLevelType w:val="multilevel"/>
     <w:tmpl w:val="155CBBB4"/>
@@ -18445,7 +18022,7 @@
       </w:rPr>
     </w:lvl>
   </w:abstractNum>
-  <w:abstractNum w:abstractNumId="14" w15:restartNumberingAfterBreak="0">
+  <w:abstractNum w:abstractNumId="15" w15:restartNumberingAfterBreak="0">
     <w:nsid w:val="123071EE"/>
     <w:multiLevelType w:val="multilevel"/>
     <w:tmpl w:val="0DA613D8"/>
@@ -18558,7 +18135,7 @@
       </w:pPr>
     </w:lvl>
   </w:abstractNum>
-  <w:abstractNum w:abstractNumId="15" w15:restartNumberingAfterBreak="0">
+  <w:abstractNum w:abstractNumId="16" w15:restartNumberingAfterBreak="0">
     <w:nsid w:val="12574F44"/>
     <w:multiLevelType w:val="multilevel"/>
     <w:tmpl w:val="2DE62686"/>
@@ -18671,7 +18248,7 @@
       </w:pPr>
     </w:lvl>
   </w:abstractNum>
-  <w:abstractNum w:abstractNumId="16" w15:restartNumberingAfterBreak="0">
+  <w:abstractNum w:abstractNumId="17" w15:restartNumberingAfterBreak="0">
     <w:nsid w:val="140774BE"/>
     <w:multiLevelType w:val="multilevel"/>
     <w:tmpl w:val="016A7A84"/>
@@ -18820,7 +18397,7 @@
       </w:rPr>
     </w:lvl>
   </w:abstractNum>
-  <w:abstractNum w:abstractNumId="17" w15:restartNumberingAfterBreak="0">
+  <w:abstractNum w:abstractNumId="18" w15:restartNumberingAfterBreak="0">
     <w:nsid w:val="16590DC4"/>
     <w:multiLevelType w:val="multilevel"/>
     <w:tmpl w:val="7520BBAE"/>
@@ -18969,7 +18546,7 @@
       </w:rPr>
     </w:lvl>
   </w:abstractNum>
-  <w:abstractNum w:abstractNumId="18" w15:restartNumberingAfterBreak="0">
+  <w:abstractNum w:abstractNumId="19" w15:restartNumberingAfterBreak="0">
     <w:nsid w:val="17152C9E"/>
     <w:multiLevelType w:val="multilevel"/>
     <w:tmpl w:val="D37AAD28"/>
@@ -19118,7 +18695,7 @@
       </w:rPr>
     </w:lvl>
   </w:abstractNum>
-  <w:abstractNum w:abstractNumId="19" w15:restartNumberingAfterBreak="0">
+  <w:abstractNum w:abstractNumId="20" w15:restartNumberingAfterBreak="0">
     <w:nsid w:val="1811091B"/>
     <w:multiLevelType w:val="multilevel"/>
     <w:tmpl w:val="0DFA9F30"/>
@@ -19267,7 +18844,7 @@
       </w:rPr>
     </w:lvl>
   </w:abstractNum>
-  <w:abstractNum w:abstractNumId="20" w15:restartNumberingAfterBreak="0">
+  <w:abstractNum w:abstractNumId="21" w15:restartNumberingAfterBreak="0">
     <w:nsid w:val="1868023D"/>
     <w:multiLevelType w:val="multilevel"/>
     <w:tmpl w:val="095EC8B8"/>
@@ -19416,7 +18993,7 @@
       </w:rPr>
     </w:lvl>
   </w:abstractNum>
-  <w:abstractNum w:abstractNumId="21" w15:restartNumberingAfterBreak="0">
+  <w:abstractNum w:abstractNumId="22" w15:restartNumberingAfterBreak="0">
     <w:nsid w:val="19C95B55"/>
     <w:multiLevelType w:val="multilevel"/>
     <w:tmpl w:val="08CA6E10"/>
@@ -19565,7 +19142,7 @@
       </w:rPr>
     </w:lvl>
   </w:abstractNum>
-  <w:abstractNum w:abstractNumId="22" w15:restartNumberingAfterBreak="0">
+  <w:abstractNum w:abstractNumId="23" w15:restartNumberingAfterBreak="0">
     <w:nsid w:val="19DB1C61"/>
     <w:multiLevelType w:val="multilevel"/>
     <w:tmpl w:val="F092AC34"/>
@@ -19714,7 +19291,7 @@
       </w:rPr>
     </w:lvl>
   </w:abstractNum>
-  <w:abstractNum w:abstractNumId="23" w15:restartNumberingAfterBreak="0">
+  <w:abstractNum w:abstractNumId="24" w15:restartNumberingAfterBreak="0">
     <w:nsid w:val="1C8D0645"/>
     <w:multiLevelType w:val="multilevel"/>
     <w:tmpl w:val="7792C15E"/>
@@ -19827,7 +19404,7 @@
       </w:pPr>
     </w:lvl>
   </w:abstractNum>
-  <w:abstractNum w:abstractNumId="24" w15:restartNumberingAfterBreak="0">
+  <w:abstractNum w:abstractNumId="25" w15:restartNumberingAfterBreak="0">
     <w:nsid w:val="1CE8364C"/>
     <w:multiLevelType w:val="multilevel"/>
     <w:tmpl w:val="99D28DC4"/>
@@ -19940,7 +19517,7 @@
       </w:pPr>
     </w:lvl>
   </w:abstractNum>
-  <w:abstractNum w:abstractNumId="25" w15:restartNumberingAfterBreak="0">
+  <w:abstractNum w:abstractNumId="26" w15:restartNumberingAfterBreak="0">
     <w:nsid w:val="1E92793E"/>
     <w:multiLevelType w:val="multilevel"/>
     <w:tmpl w:val="3A461D48"/>
@@ -20089,7 +19666,7 @@
       </w:rPr>
     </w:lvl>
   </w:abstractNum>
-  <w:abstractNum w:abstractNumId="26" w15:restartNumberingAfterBreak="0">
+  <w:abstractNum w:abstractNumId="27" w15:restartNumberingAfterBreak="0">
     <w:nsid w:val="1F6A4D22"/>
     <w:multiLevelType w:val="multilevel"/>
     <w:tmpl w:val="AC5608CA"/>
@@ -20238,7 +19815,7 @@
       </w:rPr>
     </w:lvl>
   </w:abstractNum>
-  <w:abstractNum w:abstractNumId="27" w15:restartNumberingAfterBreak="0">
+  <w:abstractNum w:abstractNumId="28" w15:restartNumberingAfterBreak="0">
     <w:nsid w:val="207966EA"/>
     <w:multiLevelType w:val="multilevel"/>
     <w:tmpl w:val="F64A3F74"/>
@@ -20387,7 +19964,7 @@
       </w:rPr>
     </w:lvl>
   </w:abstractNum>
-  <w:abstractNum w:abstractNumId="28" w15:restartNumberingAfterBreak="0">
+  <w:abstractNum w:abstractNumId="29" w15:restartNumberingAfterBreak="0">
     <w:nsid w:val="221E0D33"/>
     <w:multiLevelType w:val="multilevel"/>
     <w:tmpl w:val="2A8ED1EE"/>
@@ -20536,7 +20113,7 @@
       </w:rPr>
     </w:lvl>
   </w:abstractNum>
-  <w:abstractNum w:abstractNumId="29" w15:restartNumberingAfterBreak="0">
+  <w:abstractNum w:abstractNumId="30" w15:restartNumberingAfterBreak="0">
     <w:nsid w:val="229449E3"/>
     <w:multiLevelType w:val="multilevel"/>
     <w:tmpl w:val="B1B8575C"/>
@@ -20649,7 +20226,7 @@
       </w:pPr>
     </w:lvl>
   </w:abstractNum>
-  <w:abstractNum w:abstractNumId="30" w15:restartNumberingAfterBreak="0">
+  <w:abstractNum w:abstractNumId="31" w15:restartNumberingAfterBreak="0">
     <w:nsid w:val="22A71417"/>
     <w:multiLevelType w:val="multilevel"/>
     <w:tmpl w:val="E76E2034"/>
@@ -20798,7 +20375,7 @@
       </w:rPr>
     </w:lvl>
   </w:abstractNum>
-  <w:abstractNum w:abstractNumId="31" w15:restartNumberingAfterBreak="0">
+  <w:abstractNum w:abstractNumId="32" w15:restartNumberingAfterBreak="0">
     <w:nsid w:val="239C3DE1"/>
     <w:multiLevelType w:val="multilevel"/>
     <w:tmpl w:val="35044D04"/>
@@ -20947,7 +20524,7 @@
       </w:rPr>
     </w:lvl>
   </w:abstractNum>
-  <w:abstractNum w:abstractNumId="32" w15:restartNumberingAfterBreak="0">
+  <w:abstractNum w:abstractNumId="33" w15:restartNumberingAfterBreak="0">
     <w:nsid w:val="24976DA4"/>
     <w:multiLevelType w:val="multilevel"/>
     <w:tmpl w:val="F38E5118"/>
@@ -21096,7 +20673,7 @@
       </w:rPr>
     </w:lvl>
   </w:abstractNum>
-  <w:abstractNum w:abstractNumId="33" w15:restartNumberingAfterBreak="0">
+  <w:abstractNum w:abstractNumId="34" w15:restartNumberingAfterBreak="0">
     <w:nsid w:val="249F1596"/>
     <w:multiLevelType w:val="multilevel"/>
     <w:tmpl w:val="B2BA05B2"/>
@@ -21245,7 +20822,7 @@
       </w:rPr>
     </w:lvl>
   </w:abstractNum>
-  <w:abstractNum w:abstractNumId="34" w15:restartNumberingAfterBreak="0">
+  <w:abstractNum w:abstractNumId="35" w15:restartNumberingAfterBreak="0">
     <w:nsid w:val="259B745C"/>
     <w:multiLevelType w:val="multilevel"/>
     <w:tmpl w:val="5D0CF7F4"/>
@@ -21394,7 +20971,7 @@
       </w:rPr>
     </w:lvl>
   </w:abstractNum>
-  <w:abstractNum w:abstractNumId="35" w15:restartNumberingAfterBreak="0">
+  <w:abstractNum w:abstractNumId="36" w15:restartNumberingAfterBreak="0">
     <w:nsid w:val="25D92770"/>
     <w:multiLevelType w:val="multilevel"/>
     <w:tmpl w:val="414C5FC2"/>
@@ -21543,7 +21120,7 @@
       </w:rPr>
     </w:lvl>
   </w:abstractNum>
-  <w:abstractNum w:abstractNumId="36" w15:restartNumberingAfterBreak="0">
+  <w:abstractNum w:abstractNumId="37" w15:restartNumberingAfterBreak="0">
     <w:nsid w:val="28243591"/>
     <w:multiLevelType w:val="multilevel"/>
     <w:tmpl w:val="6A84C9D2"/>
@@ -21656,7 +21233,7 @@
       </w:pPr>
     </w:lvl>
   </w:abstractNum>
-  <w:abstractNum w:abstractNumId="37" w15:restartNumberingAfterBreak="0">
+  <w:abstractNum w:abstractNumId="38" w15:restartNumberingAfterBreak="0">
     <w:nsid w:val="28690553"/>
     <w:multiLevelType w:val="multilevel"/>
     <w:tmpl w:val="BEB84DF2"/>
@@ -21805,7 +21382,7 @@
       </w:rPr>
     </w:lvl>
   </w:abstractNum>
-  <w:abstractNum w:abstractNumId="38" w15:restartNumberingAfterBreak="0">
+  <w:abstractNum w:abstractNumId="39" w15:restartNumberingAfterBreak="0">
     <w:nsid w:val="28DE7520"/>
     <w:multiLevelType w:val="multilevel"/>
     <w:tmpl w:val="25E66ED2"/>
@@ -21954,7 +21531,7 @@
       </w:rPr>
     </w:lvl>
   </w:abstractNum>
-  <w:abstractNum w:abstractNumId="39" w15:restartNumberingAfterBreak="0">
+  <w:abstractNum w:abstractNumId="40" w15:restartNumberingAfterBreak="0">
     <w:nsid w:val="29C1182E"/>
     <w:multiLevelType w:val="multilevel"/>
     <w:tmpl w:val="AD96D294"/>
@@ -22103,7 +21680,7 @@
       </w:rPr>
     </w:lvl>
   </w:abstractNum>
-  <w:abstractNum w:abstractNumId="40" w15:restartNumberingAfterBreak="0">
+  <w:abstractNum w:abstractNumId="41" w15:restartNumberingAfterBreak="0">
     <w:nsid w:val="2A6B076C"/>
     <w:multiLevelType w:val="multilevel"/>
     <w:tmpl w:val="D13C75D6"/>
@@ -22252,7 +21829,7 @@
       </w:rPr>
     </w:lvl>
   </w:abstractNum>
-  <w:abstractNum w:abstractNumId="41" w15:restartNumberingAfterBreak="0">
+  <w:abstractNum w:abstractNumId="42" w15:restartNumberingAfterBreak="0">
     <w:nsid w:val="2A942618"/>
     <w:multiLevelType w:val="multilevel"/>
     <w:tmpl w:val="37427110"/>
@@ -22401,7 +21978,7 @@
       </w:rPr>
     </w:lvl>
   </w:abstractNum>
-  <w:abstractNum w:abstractNumId="42" w15:restartNumberingAfterBreak="0">
+  <w:abstractNum w:abstractNumId="43" w15:restartNumberingAfterBreak="0">
     <w:nsid w:val="2CDD489B"/>
     <w:multiLevelType w:val="multilevel"/>
     <w:tmpl w:val="37CC1226"/>
@@ -22550,7 +22127,7 @@
       </w:rPr>
     </w:lvl>
   </w:abstractNum>
-  <w:abstractNum w:abstractNumId="43" w15:restartNumberingAfterBreak="0">
+  <w:abstractNum w:abstractNumId="44" w15:restartNumberingAfterBreak="0">
     <w:nsid w:val="2DB41B9B"/>
     <w:multiLevelType w:val="multilevel"/>
     <w:tmpl w:val="61A8E26C"/>
@@ -22699,7 +22276,7 @@
       </w:rPr>
     </w:lvl>
   </w:abstractNum>
-  <w:abstractNum w:abstractNumId="44" w15:restartNumberingAfterBreak="0">
+  <w:abstractNum w:abstractNumId="45" w15:restartNumberingAfterBreak="0">
     <w:nsid w:val="2E38490B"/>
     <w:multiLevelType w:val="multilevel"/>
     <w:tmpl w:val="E88E578E"/>
@@ -22812,7 +22389,7 @@
       </w:pPr>
     </w:lvl>
   </w:abstractNum>
-  <w:abstractNum w:abstractNumId="45" w15:restartNumberingAfterBreak="0">
+  <w:abstractNum w:abstractNumId="46" w15:restartNumberingAfterBreak="0">
     <w:nsid w:val="2EF535EF"/>
     <w:multiLevelType w:val="multilevel"/>
     <w:tmpl w:val="A48AB51E"/>
@@ -22925,7 +22502,7 @@
       </w:pPr>
     </w:lvl>
   </w:abstractNum>
-  <w:abstractNum w:abstractNumId="46" w15:restartNumberingAfterBreak="0">
+  <w:abstractNum w:abstractNumId="47" w15:restartNumberingAfterBreak="0">
     <w:nsid w:val="3011439D"/>
     <w:multiLevelType w:val="multilevel"/>
     <w:tmpl w:val="671E7618"/>
@@ -23074,7 +22651,7 @@
       </w:rPr>
     </w:lvl>
   </w:abstractNum>
-  <w:abstractNum w:abstractNumId="47" w15:restartNumberingAfterBreak="0">
+  <w:abstractNum w:abstractNumId="48" w15:restartNumberingAfterBreak="0">
     <w:nsid w:val="31327A32"/>
     <w:multiLevelType w:val="multilevel"/>
     <w:tmpl w:val="6ACC6B84"/>
@@ -23223,7 +22800,7 @@
       </w:rPr>
     </w:lvl>
   </w:abstractNum>
-  <w:abstractNum w:abstractNumId="48" w15:restartNumberingAfterBreak="0">
+  <w:abstractNum w:abstractNumId="49" w15:restartNumberingAfterBreak="0">
     <w:nsid w:val="31AB33FF"/>
     <w:multiLevelType w:val="multilevel"/>
     <w:tmpl w:val="081C6AC2"/>
@@ -23372,7 +22949,7 @@
       </w:rPr>
     </w:lvl>
   </w:abstractNum>
-  <w:abstractNum w:abstractNumId="49" w15:restartNumberingAfterBreak="0">
+  <w:abstractNum w:abstractNumId="50" w15:restartNumberingAfterBreak="0">
     <w:nsid w:val="342112C2"/>
     <w:multiLevelType w:val="multilevel"/>
     <w:tmpl w:val="8C865948"/>
@@ -23521,7 +23098,7 @@
       </w:rPr>
     </w:lvl>
   </w:abstractNum>
-  <w:abstractNum w:abstractNumId="50" w15:restartNumberingAfterBreak="0">
+  <w:abstractNum w:abstractNumId="51" w15:restartNumberingAfterBreak="0">
     <w:nsid w:val="34944ED1"/>
     <w:multiLevelType w:val="multilevel"/>
     <w:tmpl w:val="CB806F2C"/>
@@ -23634,7 +23211,7 @@
       </w:pPr>
     </w:lvl>
   </w:abstractNum>
-  <w:abstractNum w:abstractNumId="51" w15:restartNumberingAfterBreak="0">
+  <w:abstractNum w:abstractNumId="52" w15:restartNumberingAfterBreak="0">
     <w:nsid w:val="3580356A"/>
     <w:multiLevelType w:val="multilevel"/>
     <w:tmpl w:val="D1CCF748"/>
@@ -23783,7 +23360,7 @@
       </w:rPr>
     </w:lvl>
   </w:abstractNum>
-  <w:abstractNum w:abstractNumId="52" w15:restartNumberingAfterBreak="0">
+  <w:abstractNum w:abstractNumId="53" w15:restartNumberingAfterBreak="0">
     <w:nsid w:val="3670139B"/>
     <w:multiLevelType w:val="multilevel"/>
     <w:tmpl w:val="8E480398"/>
@@ -23932,7 +23509,7 @@
       </w:rPr>
     </w:lvl>
   </w:abstractNum>
-  <w:abstractNum w:abstractNumId="53" w15:restartNumberingAfterBreak="0">
+  <w:abstractNum w:abstractNumId="54" w15:restartNumberingAfterBreak="0">
     <w:nsid w:val="38025CFC"/>
     <w:multiLevelType w:val="multilevel"/>
     <w:tmpl w:val="05B2F24A"/>
@@ -24045,7 +23622,7 @@
       </w:pPr>
     </w:lvl>
   </w:abstractNum>
-  <w:abstractNum w:abstractNumId="54" w15:restartNumberingAfterBreak="0">
+  <w:abstractNum w:abstractNumId="55" w15:restartNumberingAfterBreak="0">
     <w:nsid w:val="387C3539"/>
     <w:multiLevelType w:val="multilevel"/>
     <w:tmpl w:val="24009478"/>
@@ -24158,7 +23735,7 @@
       </w:pPr>
     </w:lvl>
   </w:abstractNum>
-  <w:abstractNum w:abstractNumId="55" w15:restartNumberingAfterBreak="0">
+  <w:abstractNum w:abstractNumId="56" w15:restartNumberingAfterBreak="0">
     <w:nsid w:val="39C33521"/>
     <w:multiLevelType w:val="multilevel"/>
     <w:tmpl w:val="FE664222"/>
@@ -24271,7 +23848,7 @@
       </w:pPr>
     </w:lvl>
   </w:abstractNum>
-  <w:abstractNum w:abstractNumId="56" w15:restartNumberingAfterBreak="0">
+  <w:abstractNum w:abstractNumId="57" w15:restartNumberingAfterBreak="0">
     <w:nsid w:val="3A4B1FBA"/>
     <w:multiLevelType w:val="multilevel"/>
     <w:tmpl w:val="B0202BF8"/>
@@ -24420,7 +23997,7 @@
       </w:rPr>
     </w:lvl>
   </w:abstractNum>
-  <w:abstractNum w:abstractNumId="57" w15:restartNumberingAfterBreak="0">
+  <w:abstractNum w:abstractNumId="58" w15:restartNumberingAfterBreak="0">
     <w:nsid w:val="3C98459C"/>
     <w:multiLevelType w:val="multilevel"/>
     <w:tmpl w:val="5A0A9E68"/>
@@ -24569,7 +24146,7 @@
       </w:rPr>
     </w:lvl>
   </w:abstractNum>
-  <w:abstractNum w:abstractNumId="58" w15:restartNumberingAfterBreak="0">
+  <w:abstractNum w:abstractNumId="59" w15:restartNumberingAfterBreak="0">
     <w:nsid w:val="40F77938"/>
     <w:multiLevelType w:val="multilevel"/>
     <w:tmpl w:val="760C2F02"/>
@@ -24718,7 +24295,7 @@
       </w:rPr>
     </w:lvl>
   </w:abstractNum>
-  <w:abstractNum w:abstractNumId="59" w15:restartNumberingAfterBreak="0">
+  <w:abstractNum w:abstractNumId="60" w15:restartNumberingAfterBreak="0">
     <w:nsid w:val="424D4DB1"/>
     <w:multiLevelType w:val="multilevel"/>
     <w:tmpl w:val="7FFA2C3E"/>
@@ -24831,7 +24408,7 @@
       </w:pPr>
     </w:lvl>
   </w:abstractNum>
-  <w:abstractNum w:abstractNumId="60" w15:restartNumberingAfterBreak="0">
+  <w:abstractNum w:abstractNumId="61" w15:restartNumberingAfterBreak="0">
     <w:nsid w:val="43747D4C"/>
     <w:multiLevelType w:val="multilevel"/>
     <w:tmpl w:val="28BE769A"/>
@@ -24980,7 +24557,7 @@
       </w:rPr>
     </w:lvl>
   </w:abstractNum>
-  <w:abstractNum w:abstractNumId="61" w15:restartNumberingAfterBreak="0">
+  <w:abstractNum w:abstractNumId="62" w15:restartNumberingAfterBreak="0">
     <w:nsid w:val="4380382C"/>
     <w:multiLevelType w:val="multilevel"/>
     <w:tmpl w:val="385207BC"/>
@@ -25129,7 +24706,7 @@
       </w:rPr>
     </w:lvl>
   </w:abstractNum>
-  <w:abstractNum w:abstractNumId="62" w15:restartNumberingAfterBreak="0">
+  <w:abstractNum w:abstractNumId="63" w15:restartNumberingAfterBreak="0">
     <w:nsid w:val="43BE0394"/>
     <w:multiLevelType w:val="multilevel"/>
     <w:tmpl w:val="D34A4A72"/>
@@ -25242,7 +24819,7 @@
       </w:pPr>
     </w:lvl>
   </w:abstractNum>
-  <w:abstractNum w:abstractNumId="63" w15:restartNumberingAfterBreak="0">
+  <w:abstractNum w:abstractNumId="64" w15:restartNumberingAfterBreak="0">
     <w:nsid w:val="44692CA1"/>
     <w:multiLevelType w:val="multilevel"/>
     <w:tmpl w:val="A3E4150A"/>
@@ -25391,7 +24968,7 @@
       </w:rPr>
     </w:lvl>
   </w:abstractNum>
-  <w:abstractNum w:abstractNumId="64" w15:restartNumberingAfterBreak="0">
+  <w:abstractNum w:abstractNumId="65" w15:restartNumberingAfterBreak="0">
     <w:nsid w:val="45076F9B"/>
     <w:multiLevelType w:val="multilevel"/>
     <w:tmpl w:val="C2468CC2"/>
@@ -25540,7 +25117,7 @@
       </w:rPr>
     </w:lvl>
   </w:abstractNum>
-  <w:abstractNum w:abstractNumId="65" w15:restartNumberingAfterBreak="0">
+  <w:abstractNum w:abstractNumId="66" w15:restartNumberingAfterBreak="0">
     <w:nsid w:val="470B407E"/>
     <w:multiLevelType w:val="multilevel"/>
     <w:tmpl w:val="E85CB3A0"/>
@@ -25689,7 +25266,7 @@
       </w:rPr>
     </w:lvl>
   </w:abstractNum>
-  <w:abstractNum w:abstractNumId="66" w15:restartNumberingAfterBreak="0">
+  <w:abstractNum w:abstractNumId="67" w15:restartNumberingAfterBreak="0">
     <w:nsid w:val="49F32176"/>
     <w:multiLevelType w:val="multilevel"/>
     <w:tmpl w:val="A5E489BC"/>
@@ -25838,7 +25415,7 @@
       </w:rPr>
     </w:lvl>
   </w:abstractNum>
-  <w:abstractNum w:abstractNumId="67" w15:restartNumberingAfterBreak="0">
+  <w:abstractNum w:abstractNumId="68" w15:restartNumberingAfterBreak="0">
     <w:nsid w:val="4A735866"/>
     <w:multiLevelType w:val="multilevel"/>
     <w:tmpl w:val="044E8CD4"/>
@@ -25951,7 +25528,7 @@
       </w:pPr>
     </w:lvl>
   </w:abstractNum>
-  <w:abstractNum w:abstractNumId="68" w15:restartNumberingAfterBreak="0">
+  <w:abstractNum w:abstractNumId="69" w15:restartNumberingAfterBreak="0">
     <w:nsid w:val="4B635225"/>
     <w:multiLevelType w:val="multilevel"/>
     <w:tmpl w:val="1BA603DE"/>
@@ -26100,7 +25677,7 @@
       </w:rPr>
     </w:lvl>
   </w:abstractNum>
-  <w:abstractNum w:abstractNumId="69" w15:restartNumberingAfterBreak="0">
+  <w:abstractNum w:abstractNumId="70" w15:restartNumberingAfterBreak="0">
     <w:nsid w:val="4EC92DFC"/>
     <w:multiLevelType w:val="multilevel"/>
     <w:tmpl w:val="A34035CE"/>
@@ -26249,7 +25826,7 @@
       </w:rPr>
     </w:lvl>
   </w:abstractNum>
-  <w:abstractNum w:abstractNumId="70" w15:restartNumberingAfterBreak="0">
+  <w:abstractNum w:abstractNumId="71" w15:restartNumberingAfterBreak="0">
     <w:nsid w:val="4FF4097A"/>
     <w:multiLevelType w:val="multilevel"/>
     <w:tmpl w:val="63949D06"/>
@@ -26398,7 +25975,7 @@
       </w:rPr>
     </w:lvl>
   </w:abstractNum>
-  <w:abstractNum w:abstractNumId="71" w15:restartNumberingAfterBreak="0">
+  <w:abstractNum w:abstractNumId="72" w15:restartNumberingAfterBreak="0">
     <w:nsid w:val="51487781"/>
     <w:multiLevelType w:val="multilevel"/>
     <w:tmpl w:val="CB8C6F6A"/>
@@ -26547,7 +26124,7 @@
       </w:rPr>
     </w:lvl>
   </w:abstractNum>
-  <w:abstractNum w:abstractNumId="72" w15:restartNumberingAfterBreak="0">
+  <w:abstractNum w:abstractNumId="73" w15:restartNumberingAfterBreak="0">
     <w:nsid w:val="53F7673F"/>
     <w:multiLevelType w:val="multilevel"/>
     <w:tmpl w:val="706C5490"/>
@@ -26660,7 +26237,7 @@
       </w:pPr>
     </w:lvl>
   </w:abstractNum>
-  <w:abstractNum w:abstractNumId="73" w15:restartNumberingAfterBreak="0">
+  <w:abstractNum w:abstractNumId="74" w15:restartNumberingAfterBreak="0">
     <w:nsid w:val="54174A4A"/>
     <w:multiLevelType w:val="multilevel"/>
     <w:tmpl w:val="864CB4A0"/>
@@ -26773,7 +26350,7 @@
       </w:pPr>
     </w:lvl>
   </w:abstractNum>
-  <w:abstractNum w:abstractNumId="74" w15:restartNumberingAfterBreak="0">
+  <w:abstractNum w:abstractNumId="75" w15:restartNumberingAfterBreak="0">
     <w:nsid w:val="545D3CE8"/>
     <w:multiLevelType w:val="multilevel"/>
     <w:tmpl w:val="B282B428"/>
@@ -26922,7 +26499,7 @@
       </w:rPr>
     </w:lvl>
   </w:abstractNum>
-  <w:abstractNum w:abstractNumId="75" w15:restartNumberingAfterBreak="0">
+  <w:abstractNum w:abstractNumId="76" w15:restartNumberingAfterBreak="0">
     <w:nsid w:val="548717FB"/>
     <w:multiLevelType w:val="multilevel"/>
     <w:tmpl w:val="5C4C6264"/>
@@ -27071,7 +26648,7 @@
       </w:rPr>
     </w:lvl>
   </w:abstractNum>
-  <w:abstractNum w:abstractNumId="76" w15:restartNumberingAfterBreak="0">
+  <w:abstractNum w:abstractNumId="77" w15:restartNumberingAfterBreak="0">
     <w:nsid w:val="561E05AB"/>
     <w:multiLevelType w:val="multilevel"/>
     <w:tmpl w:val="20B2C5F2"/>
@@ -27220,7 +26797,7 @@
       </w:rPr>
     </w:lvl>
   </w:abstractNum>
-  <w:abstractNum w:abstractNumId="77" w15:restartNumberingAfterBreak="0">
+  <w:abstractNum w:abstractNumId="78" w15:restartNumberingAfterBreak="0">
     <w:nsid w:val="598A4999"/>
     <w:multiLevelType w:val="multilevel"/>
     <w:tmpl w:val="893E6FF6"/>
@@ -27369,7 +26946,7 @@
       </w:rPr>
     </w:lvl>
   </w:abstractNum>
-  <w:abstractNum w:abstractNumId="78" w15:restartNumberingAfterBreak="0">
+  <w:abstractNum w:abstractNumId="79" w15:restartNumberingAfterBreak="0">
     <w:nsid w:val="5A3B4D84"/>
     <w:multiLevelType w:val="multilevel"/>
     <w:tmpl w:val="F5C4127C"/>
@@ -27482,7 +27059,7 @@
       </w:pPr>
     </w:lvl>
   </w:abstractNum>
-  <w:abstractNum w:abstractNumId="79" w15:restartNumberingAfterBreak="0">
+  <w:abstractNum w:abstractNumId="80" w15:restartNumberingAfterBreak="0">
     <w:nsid w:val="5A8A30C0"/>
     <w:multiLevelType w:val="multilevel"/>
     <w:tmpl w:val="E5300D0A"/>
@@ -27631,7 +27208,7 @@
       </w:rPr>
     </w:lvl>
   </w:abstractNum>
-  <w:abstractNum w:abstractNumId="80" w15:restartNumberingAfterBreak="0">
+  <w:abstractNum w:abstractNumId="81" w15:restartNumberingAfterBreak="0">
     <w:nsid w:val="5AF66123"/>
     <w:multiLevelType w:val="multilevel"/>
     <w:tmpl w:val="9DB81C7E"/>
@@ -27780,7 +27357,7 @@
       </w:rPr>
     </w:lvl>
   </w:abstractNum>
-  <w:abstractNum w:abstractNumId="81" w15:restartNumberingAfterBreak="0">
+  <w:abstractNum w:abstractNumId="82" w15:restartNumberingAfterBreak="0">
     <w:nsid w:val="5BC017D9"/>
     <w:multiLevelType w:val="multilevel"/>
     <w:tmpl w:val="2FB23B3E"/>
@@ -27893,7 +27470,7 @@
       </w:pPr>
     </w:lvl>
   </w:abstractNum>
-  <w:abstractNum w:abstractNumId="82" w15:restartNumberingAfterBreak="0">
+  <w:abstractNum w:abstractNumId="83" w15:restartNumberingAfterBreak="0">
     <w:nsid w:val="5C7253E1"/>
     <w:multiLevelType w:val="multilevel"/>
     <w:tmpl w:val="6D4A3E9C"/>
@@ -28042,7 +27619,7 @@
       </w:rPr>
     </w:lvl>
   </w:abstractNum>
-  <w:abstractNum w:abstractNumId="83" w15:restartNumberingAfterBreak="0">
+  <w:abstractNum w:abstractNumId="84" w15:restartNumberingAfterBreak="0">
     <w:nsid w:val="5D8B6B70"/>
     <w:multiLevelType w:val="multilevel"/>
     <w:tmpl w:val="FB1AC35A"/>
@@ -28191,7 +27768,7 @@
       </w:rPr>
     </w:lvl>
   </w:abstractNum>
-  <w:abstractNum w:abstractNumId="84" w15:restartNumberingAfterBreak="0">
+  <w:abstractNum w:abstractNumId="85" w15:restartNumberingAfterBreak="0">
     <w:nsid w:val="5F3A0704"/>
     <w:multiLevelType w:val="multilevel"/>
     <w:tmpl w:val="AE70708A"/>
@@ -28340,7 +27917,7 @@
       </w:rPr>
     </w:lvl>
   </w:abstractNum>
-  <w:abstractNum w:abstractNumId="85" w15:restartNumberingAfterBreak="0">
+  <w:abstractNum w:abstractNumId="86" w15:restartNumberingAfterBreak="0">
     <w:nsid w:val="603218BC"/>
     <w:multiLevelType w:val="multilevel"/>
     <w:tmpl w:val="31D0610A"/>
@@ -28489,7 +28066,7 @@
       </w:rPr>
     </w:lvl>
   </w:abstractNum>
-  <w:abstractNum w:abstractNumId="86" w15:restartNumberingAfterBreak="0">
+  <w:abstractNum w:abstractNumId="87" w15:restartNumberingAfterBreak="0">
     <w:nsid w:val="614C7A12"/>
     <w:multiLevelType w:val="multilevel"/>
     <w:tmpl w:val="C34843BA"/>
@@ -28602,7 +28179,7 @@
       </w:pPr>
     </w:lvl>
   </w:abstractNum>
-  <w:abstractNum w:abstractNumId="87" w15:restartNumberingAfterBreak="0">
+  <w:abstractNum w:abstractNumId="88" w15:restartNumberingAfterBreak="0">
     <w:nsid w:val="62367811"/>
     <w:multiLevelType w:val="multilevel"/>
     <w:tmpl w:val="10AA943E"/>
@@ -28751,7 +28328,7 @@
       </w:rPr>
     </w:lvl>
   </w:abstractNum>
-  <w:abstractNum w:abstractNumId="88" w15:restartNumberingAfterBreak="0">
+  <w:abstractNum w:abstractNumId="89" w15:restartNumberingAfterBreak="0">
     <w:nsid w:val="62521D23"/>
     <w:multiLevelType w:val="multilevel"/>
     <w:tmpl w:val="FD94D598"/>
@@ -28900,7 +28477,7 @@
       </w:rPr>
     </w:lvl>
   </w:abstractNum>
-  <w:abstractNum w:abstractNumId="89" w15:restartNumberingAfterBreak="0">
+  <w:abstractNum w:abstractNumId="90" w15:restartNumberingAfterBreak="0">
     <w:nsid w:val="626B67DC"/>
     <w:multiLevelType w:val="multilevel"/>
     <w:tmpl w:val="4E9C3700"/>
@@ -29049,7 +28626,7 @@
       </w:rPr>
     </w:lvl>
   </w:abstractNum>
-  <w:abstractNum w:abstractNumId="90" w15:restartNumberingAfterBreak="0">
+  <w:abstractNum w:abstractNumId="91" w15:restartNumberingAfterBreak="0">
     <w:nsid w:val="637009AA"/>
     <w:multiLevelType w:val="multilevel"/>
     <w:tmpl w:val="C512E9E8"/>
@@ -29198,7 +28775,7 @@
       </w:rPr>
     </w:lvl>
   </w:abstractNum>
-  <w:abstractNum w:abstractNumId="91" w15:restartNumberingAfterBreak="0">
+  <w:abstractNum w:abstractNumId="92" w15:restartNumberingAfterBreak="0">
     <w:nsid w:val="63DA00E6"/>
     <w:multiLevelType w:val="multilevel"/>
     <w:tmpl w:val="5EDC7E74"/>
@@ -29347,7 +28924,7 @@
       </w:rPr>
     </w:lvl>
   </w:abstractNum>
-  <w:abstractNum w:abstractNumId="92" w15:restartNumberingAfterBreak="0">
+  <w:abstractNum w:abstractNumId="93" w15:restartNumberingAfterBreak="0">
     <w:nsid w:val="640F610A"/>
     <w:multiLevelType w:val="multilevel"/>
     <w:tmpl w:val="0654029C"/>
@@ -29496,7 +29073,7 @@
       </w:rPr>
     </w:lvl>
   </w:abstractNum>
-  <w:abstractNum w:abstractNumId="93" w15:restartNumberingAfterBreak="0">
+  <w:abstractNum w:abstractNumId="94" w15:restartNumberingAfterBreak="0">
     <w:nsid w:val="69D72D58"/>
     <w:multiLevelType w:val="multilevel"/>
     <w:tmpl w:val="A66646F8"/>
@@ -29645,7 +29222,7 @@
       </w:rPr>
     </w:lvl>
   </w:abstractNum>
-  <w:abstractNum w:abstractNumId="94" w15:restartNumberingAfterBreak="0">
+  <w:abstractNum w:abstractNumId="95" w15:restartNumberingAfterBreak="0">
     <w:nsid w:val="69F364D4"/>
     <w:multiLevelType w:val="multilevel"/>
     <w:tmpl w:val="B5146984"/>
@@ -29762,7 +29339,7 @@
       </w:pPr>
     </w:lvl>
   </w:abstractNum>
-  <w:abstractNum w:abstractNumId="95" w15:restartNumberingAfterBreak="0">
+  <w:abstractNum w:abstractNumId="96" w15:restartNumberingAfterBreak="0">
     <w:nsid w:val="6B100005"/>
     <w:multiLevelType w:val="multilevel"/>
     <w:tmpl w:val="B8CAD222"/>
@@ -29911,7 +29488,7 @@
       </w:rPr>
     </w:lvl>
   </w:abstractNum>
-  <w:abstractNum w:abstractNumId="96" w15:restartNumberingAfterBreak="0">
+  <w:abstractNum w:abstractNumId="97" w15:restartNumberingAfterBreak="0">
     <w:nsid w:val="6DA061BE"/>
     <w:multiLevelType w:val="multilevel"/>
     <w:tmpl w:val="1A745A3A"/>
@@ -30060,7 +29637,7 @@
       </w:rPr>
     </w:lvl>
   </w:abstractNum>
-  <w:abstractNum w:abstractNumId="97" w15:restartNumberingAfterBreak="0">
+  <w:abstractNum w:abstractNumId="98" w15:restartNumberingAfterBreak="0">
     <w:nsid w:val="6F1676F0"/>
     <w:multiLevelType w:val="multilevel"/>
     <w:tmpl w:val="549E8AC0"/>
@@ -30209,7 +29786,7 @@
       </w:rPr>
     </w:lvl>
   </w:abstractNum>
-  <w:abstractNum w:abstractNumId="98" w15:restartNumberingAfterBreak="0">
+  <w:abstractNum w:abstractNumId="99" w15:restartNumberingAfterBreak="0">
     <w:nsid w:val="6FB37F7A"/>
     <w:multiLevelType w:val="multilevel"/>
     <w:tmpl w:val="67244B9C"/>
@@ -30358,7 +29935,7 @@
       </w:rPr>
     </w:lvl>
   </w:abstractNum>
-  <w:abstractNum w:abstractNumId="99" w15:restartNumberingAfterBreak="0">
+  <w:abstractNum w:abstractNumId="100" w15:restartNumberingAfterBreak="0">
     <w:nsid w:val="704B4E2D"/>
     <w:multiLevelType w:val="multilevel"/>
     <w:tmpl w:val="A64058C8"/>
@@ -30507,7 +30084,7 @@
       </w:rPr>
     </w:lvl>
   </w:abstractNum>
-  <w:abstractNum w:abstractNumId="100" w15:restartNumberingAfterBreak="0">
+  <w:abstractNum w:abstractNumId="101" w15:restartNumberingAfterBreak="0">
     <w:nsid w:val="707C0F7D"/>
     <w:multiLevelType w:val="multilevel"/>
     <w:tmpl w:val="E692088C"/>
@@ -30656,7 +30233,7 @@
       </w:rPr>
     </w:lvl>
   </w:abstractNum>
-  <w:abstractNum w:abstractNumId="101" w15:restartNumberingAfterBreak="0">
+  <w:abstractNum w:abstractNumId="102" w15:restartNumberingAfterBreak="0">
     <w:nsid w:val="723A7459"/>
     <w:multiLevelType w:val="multilevel"/>
     <w:tmpl w:val="84181904"/>
@@ -30769,7 +30346,7 @@
       </w:pPr>
     </w:lvl>
   </w:abstractNum>
-  <w:abstractNum w:abstractNumId="102" w15:restartNumberingAfterBreak="0">
+  <w:abstractNum w:abstractNumId="103" w15:restartNumberingAfterBreak="0">
     <w:nsid w:val="72B67B6C"/>
     <w:multiLevelType w:val="multilevel"/>
     <w:tmpl w:val="4824E714"/>
@@ -30918,7 +30495,7 @@
       </w:rPr>
     </w:lvl>
   </w:abstractNum>
-  <w:abstractNum w:abstractNumId="103" w15:restartNumberingAfterBreak="0">
+  <w:abstractNum w:abstractNumId="104" w15:restartNumberingAfterBreak="0">
     <w:nsid w:val="741B7327"/>
     <w:multiLevelType w:val="multilevel"/>
     <w:tmpl w:val="C6206D10"/>
@@ -31067,7 +30644,7 @@
       </w:rPr>
     </w:lvl>
   </w:abstractNum>
-  <w:abstractNum w:abstractNumId="104" w15:restartNumberingAfterBreak="0">
+  <w:abstractNum w:abstractNumId="105" w15:restartNumberingAfterBreak="0">
     <w:nsid w:val="76141DD0"/>
     <w:multiLevelType w:val="multilevel"/>
     <w:tmpl w:val="FB048270"/>
@@ -31216,7 +30793,7 @@
       </w:rPr>
     </w:lvl>
   </w:abstractNum>
-  <w:abstractNum w:abstractNumId="105" w15:restartNumberingAfterBreak="0">
+  <w:abstractNum w:abstractNumId="106" w15:restartNumberingAfterBreak="0">
     <w:nsid w:val="77106A98"/>
     <w:multiLevelType w:val="multilevel"/>
     <w:tmpl w:val="1AA206B6"/>
@@ -31329,7 +30906,7 @@
       </w:pPr>
     </w:lvl>
   </w:abstractNum>
-  <w:abstractNum w:abstractNumId="106" w15:restartNumberingAfterBreak="0">
+  <w:abstractNum w:abstractNumId="107" w15:restartNumberingAfterBreak="0">
     <w:nsid w:val="77FD092C"/>
     <w:multiLevelType w:val="multilevel"/>
     <w:tmpl w:val="F6AE3604"/>
@@ -31442,7 +31019,7 @@
       </w:pPr>
     </w:lvl>
   </w:abstractNum>
-  <w:abstractNum w:abstractNumId="107" w15:restartNumberingAfterBreak="0">
+  <w:abstractNum w:abstractNumId="108" w15:restartNumberingAfterBreak="0">
     <w:nsid w:val="78674B90"/>
     <w:multiLevelType w:val="multilevel"/>
     <w:tmpl w:val="3544038A"/>
@@ -31555,7 +31132,7 @@
       </w:pPr>
     </w:lvl>
   </w:abstractNum>
-  <w:abstractNum w:abstractNumId="108" w15:restartNumberingAfterBreak="0">
+  <w:abstractNum w:abstractNumId="109" w15:restartNumberingAfterBreak="0">
     <w:nsid w:val="794108C0"/>
     <w:multiLevelType w:val="multilevel"/>
     <w:tmpl w:val="9F2C064E"/>
@@ -31704,7 +31281,7 @@
       </w:rPr>
     </w:lvl>
   </w:abstractNum>
-  <w:abstractNum w:abstractNumId="109" w15:restartNumberingAfterBreak="0">
+  <w:abstractNum w:abstractNumId="110" w15:restartNumberingAfterBreak="0">
     <w:nsid w:val="79EF0D82"/>
     <w:multiLevelType w:val="multilevel"/>
     <w:tmpl w:val="C738304E"/>
@@ -31853,7 +31430,7 @@
       </w:rPr>
     </w:lvl>
   </w:abstractNum>
-  <w:abstractNum w:abstractNumId="110" w15:restartNumberingAfterBreak="0">
+  <w:abstractNum w:abstractNumId="111" w15:restartNumberingAfterBreak="0">
     <w:nsid w:val="7A101BD4"/>
     <w:multiLevelType w:val="multilevel"/>
     <w:tmpl w:val="B63229BE"/>
@@ -32002,7 +31579,7 @@
       </w:rPr>
     </w:lvl>
   </w:abstractNum>
-  <w:abstractNum w:abstractNumId="111" w15:restartNumberingAfterBreak="0">
+  <w:abstractNum w:abstractNumId="112" w15:restartNumberingAfterBreak="0">
     <w:nsid w:val="7A49167B"/>
     <w:multiLevelType w:val="multilevel"/>
     <w:tmpl w:val="202211EE"/>
@@ -32151,7 +31728,7 @@
       </w:rPr>
     </w:lvl>
   </w:abstractNum>
-  <w:abstractNum w:abstractNumId="112" w15:restartNumberingAfterBreak="0">
+  <w:abstractNum w:abstractNumId="113" w15:restartNumberingAfterBreak="0">
     <w:nsid w:val="7B2E7208"/>
     <w:multiLevelType w:val="multilevel"/>
     <w:tmpl w:val="F4AC015A"/>
@@ -32300,7 +31877,7 @@
       </w:rPr>
     </w:lvl>
   </w:abstractNum>
-  <w:abstractNum w:abstractNumId="113" w15:restartNumberingAfterBreak="0">
+  <w:abstractNum w:abstractNumId="114" w15:restartNumberingAfterBreak="0">
     <w:nsid w:val="7E723AB8"/>
     <w:multiLevelType w:val="multilevel"/>
     <w:tmpl w:val="D17E87FA"/>
@@ -32450,346 +32027,349 @@
     </w:lvl>
   </w:abstractNum>
   <w:num w:numId="1" w16cid:durableId="357513389">
-    <w:abstractNumId w:val="72"/>
+    <w:abstractNumId w:val="73"/>
   </w:num>
   <w:num w:numId="2" w16cid:durableId="306858893">
-    <w:abstractNumId w:val="66"/>
+    <w:abstractNumId w:val="67"/>
   </w:num>
   <w:num w:numId="3" w16cid:durableId="529225485">
-    <w:abstractNumId w:val="12"/>
+    <w:abstractNumId w:val="13"/>
   </w:num>
   <w:num w:numId="4" w16cid:durableId="1474908970">
-    <w:abstractNumId w:val="54"/>
+    <w:abstractNumId w:val="55"/>
   </w:num>
   <w:num w:numId="5" w16cid:durableId="1273319220">
-    <w:abstractNumId w:val="50"/>
+    <w:abstractNumId w:val="51"/>
   </w:num>
   <w:num w:numId="6" w16cid:durableId="883711139">
-    <w:abstractNumId w:val="82"/>
+    <w:abstractNumId w:val="83"/>
   </w:num>
   <w:num w:numId="7" w16cid:durableId="515966635">
-    <w:abstractNumId w:val="89"/>
+    <w:abstractNumId w:val="90"/>
   </w:num>
   <w:num w:numId="8" w16cid:durableId="221521745">
-    <w:abstractNumId w:val="75"/>
+    <w:abstractNumId w:val="76"/>
   </w:num>
   <w:num w:numId="9" w16cid:durableId="2110807105">
-    <w:abstractNumId w:val="34"/>
+    <w:abstractNumId w:val="35"/>
   </w:num>
   <w:num w:numId="10" w16cid:durableId="97069101">
-    <w:abstractNumId w:val="68"/>
+    <w:abstractNumId w:val="69"/>
   </w:num>
   <w:num w:numId="11" w16cid:durableId="1946421453">
-    <w:abstractNumId w:val="95"/>
+    <w:abstractNumId w:val="96"/>
   </w:num>
   <w:num w:numId="12" w16cid:durableId="1221407376">
-    <w:abstractNumId w:val="31"/>
+    <w:abstractNumId w:val="32"/>
   </w:num>
   <w:num w:numId="13" w16cid:durableId="2128891898">
-    <w:abstractNumId w:val="38"/>
+    <w:abstractNumId w:val="39"/>
   </w:num>
   <w:num w:numId="14" w16cid:durableId="1903248734">
-    <w:abstractNumId w:val="70"/>
+    <w:abstractNumId w:val="71"/>
   </w:num>
   <w:num w:numId="15" w16cid:durableId="1705709765">
-    <w:abstractNumId w:val="52"/>
+    <w:abstractNumId w:val="53"/>
   </w:num>
   <w:num w:numId="16" w16cid:durableId="17893860">
-    <w:abstractNumId w:val="90"/>
+    <w:abstractNumId w:val="91"/>
   </w:num>
   <w:num w:numId="17" w16cid:durableId="466749937">
-    <w:abstractNumId w:val="30"/>
+    <w:abstractNumId w:val="31"/>
   </w:num>
   <w:num w:numId="18" w16cid:durableId="110563449">
     <w:abstractNumId w:val="3"/>
   </w:num>
   <w:num w:numId="19" w16cid:durableId="330838408">
-    <w:abstractNumId w:val="51"/>
+    <w:abstractNumId w:val="52"/>
   </w:num>
   <w:num w:numId="20" w16cid:durableId="1957566620">
-    <w:abstractNumId w:val="32"/>
+    <w:abstractNumId w:val="33"/>
   </w:num>
   <w:num w:numId="21" w16cid:durableId="1268150874">
-    <w:abstractNumId w:val="98"/>
+    <w:abstractNumId w:val="99"/>
   </w:num>
   <w:num w:numId="22" w16cid:durableId="779840520">
-    <w:abstractNumId w:val="76"/>
+    <w:abstractNumId w:val="77"/>
   </w:num>
   <w:num w:numId="23" w16cid:durableId="985473411">
-    <w:abstractNumId w:val="93"/>
+    <w:abstractNumId w:val="94"/>
   </w:num>
   <w:num w:numId="24" w16cid:durableId="1441683577">
-    <w:abstractNumId w:val="71"/>
+    <w:abstractNumId w:val="72"/>
   </w:num>
   <w:num w:numId="25" w16cid:durableId="1746417802">
-    <w:abstractNumId w:val="49"/>
+    <w:abstractNumId w:val="50"/>
   </w:num>
   <w:num w:numId="26" w16cid:durableId="998844807">
+    <w:abstractNumId w:val="27"/>
+  </w:num>
+  <w:num w:numId="27" w16cid:durableId="1703700721">
+    <w:abstractNumId w:val="64"/>
+  </w:num>
+  <w:num w:numId="28" w16cid:durableId="550456185">
+    <w:abstractNumId w:val="6"/>
+  </w:num>
+  <w:num w:numId="29" w16cid:durableId="513155780">
     <w:abstractNumId w:val="26"/>
   </w:num>
-  <w:num w:numId="27" w16cid:durableId="1703700721">
-    <w:abstractNumId w:val="63"/>
-  </w:num>
-  <w:num w:numId="28" w16cid:durableId="550456185">
-    <w:abstractNumId w:val="5"/>
-  </w:num>
-  <w:num w:numId="29" w16cid:durableId="513155780">
-    <w:abstractNumId w:val="25"/>
-  </w:num>
   <w:num w:numId="30" w16cid:durableId="1872106802">
-    <w:abstractNumId w:val="46"/>
+    <w:abstractNumId w:val="47"/>
   </w:num>
   <w:num w:numId="31" w16cid:durableId="1581331443">
-    <w:abstractNumId w:val="28"/>
+    <w:abstractNumId w:val="29"/>
   </w:num>
   <w:num w:numId="32" w16cid:durableId="807016903">
-    <w:abstractNumId w:val="43"/>
+    <w:abstractNumId w:val="44"/>
   </w:num>
   <w:num w:numId="33" w16cid:durableId="419328685">
-    <w:abstractNumId w:val="10"/>
+    <w:abstractNumId w:val="11"/>
   </w:num>
   <w:num w:numId="34" w16cid:durableId="954753723">
-    <w:abstractNumId w:val="19"/>
+    <w:abstractNumId w:val="20"/>
   </w:num>
   <w:num w:numId="35" w16cid:durableId="1966234337">
-    <w:abstractNumId w:val="27"/>
+    <w:abstractNumId w:val="28"/>
   </w:num>
   <w:num w:numId="36" w16cid:durableId="753670271">
     <w:abstractNumId w:val="2"/>
   </w:num>
   <w:num w:numId="37" w16cid:durableId="2096318408">
-    <w:abstractNumId w:val="20"/>
+    <w:abstractNumId w:val="21"/>
   </w:num>
   <w:num w:numId="38" w16cid:durableId="11230010">
-    <w:abstractNumId w:val="60"/>
+    <w:abstractNumId w:val="61"/>
   </w:num>
   <w:num w:numId="39" w16cid:durableId="261258474">
-    <w:abstractNumId w:val="8"/>
+    <w:abstractNumId w:val="9"/>
   </w:num>
   <w:num w:numId="40" w16cid:durableId="2128770059">
+    <w:abstractNumId w:val="18"/>
+  </w:num>
+  <w:num w:numId="41" w16cid:durableId="247426458">
+    <w:abstractNumId w:val="19"/>
+  </w:num>
+  <w:num w:numId="42" w16cid:durableId="219438053">
+    <w:abstractNumId w:val="111"/>
+  </w:num>
+  <w:num w:numId="43" w16cid:durableId="966085477">
+    <w:abstractNumId w:val="89"/>
+  </w:num>
+  <w:num w:numId="44" w16cid:durableId="469329966">
+    <w:abstractNumId w:val="92"/>
+  </w:num>
+  <w:num w:numId="45" w16cid:durableId="1912080115">
+    <w:abstractNumId w:val="38"/>
+  </w:num>
+  <w:num w:numId="46" w16cid:durableId="1171725996">
+    <w:abstractNumId w:val="104"/>
+  </w:num>
+  <w:num w:numId="47" w16cid:durableId="1675297393">
+    <w:abstractNumId w:val="114"/>
+  </w:num>
+  <w:num w:numId="48" w16cid:durableId="1631327484">
+    <w:abstractNumId w:val="65"/>
+  </w:num>
+  <w:num w:numId="49" w16cid:durableId="1255627699">
+    <w:abstractNumId w:val="75"/>
+  </w:num>
+  <w:num w:numId="50" w16cid:durableId="465783953">
+    <w:abstractNumId w:val="113"/>
+  </w:num>
+  <w:num w:numId="51" w16cid:durableId="352340658">
+    <w:abstractNumId w:val="49"/>
+  </w:num>
+  <w:num w:numId="52" w16cid:durableId="1241213318">
+    <w:abstractNumId w:val="78"/>
+  </w:num>
+  <w:num w:numId="53" w16cid:durableId="93866367">
     <w:abstractNumId w:val="17"/>
   </w:num>
-  <w:num w:numId="41" w16cid:durableId="247426458">
-    <w:abstractNumId w:val="18"/>
+  <w:num w:numId="54" w16cid:durableId="1486623051">
+    <w:abstractNumId w:val="70"/>
   </w:num>
-  <w:num w:numId="42" w16cid:durableId="219438053">
+  <w:num w:numId="55" w16cid:durableId="551887550">
+    <w:abstractNumId w:val="86"/>
+  </w:num>
+  <w:num w:numId="56" w16cid:durableId="386955775">
+    <w:abstractNumId w:val="23"/>
+  </w:num>
+  <w:num w:numId="57" w16cid:durableId="173155150">
+    <w:abstractNumId w:val="42"/>
+  </w:num>
+  <w:num w:numId="58" w16cid:durableId="410003193">
+    <w:abstractNumId w:val="48"/>
+  </w:num>
+  <w:num w:numId="59" w16cid:durableId="1279340641">
+    <w:abstractNumId w:val="88"/>
+  </w:num>
+  <w:num w:numId="60" w16cid:durableId="1144615755">
+    <w:abstractNumId w:val="109"/>
+  </w:num>
+  <w:num w:numId="61" w16cid:durableId="1747998640">
+    <w:abstractNumId w:val="97"/>
+  </w:num>
+  <w:num w:numId="62" w16cid:durableId="1264607222">
+    <w:abstractNumId w:val="7"/>
+  </w:num>
+  <w:num w:numId="63" w16cid:durableId="877821094">
     <w:abstractNumId w:val="110"/>
   </w:num>
-  <w:num w:numId="43" w16cid:durableId="966085477">
-    <w:abstractNumId w:val="88"/>
-  </w:num>
-  <w:num w:numId="44" w16cid:durableId="469329966">
-    <w:abstractNumId w:val="91"/>
-  </w:num>
-  <w:num w:numId="45" w16cid:durableId="1912080115">
-    <w:abstractNumId w:val="37"/>
-  </w:num>
-  <w:num w:numId="46" w16cid:durableId="1171725996">
-    <w:abstractNumId w:val="103"/>
-  </w:num>
-  <w:num w:numId="47" w16cid:durableId="1675297393">
-    <w:abstractNumId w:val="113"/>
-  </w:num>
-  <w:num w:numId="48" w16cid:durableId="1631327484">
-    <w:abstractNumId w:val="64"/>
-  </w:num>
-  <w:num w:numId="49" w16cid:durableId="1255627699">
-    <w:abstractNumId w:val="74"/>
-  </w:num>
-  <w:num w:numId="50" w16cid:durableId="465783953">
-    <w:abstractNumId w:val="112"/>
-  </w:num>
-  <w:num w:numId="51" w16cid:durableId="352340658">
-    <w:abstractNumId w:val="48"/>
-  </w:num>
-  <w:num w:numId="52" w16cid:durableId="1241213318">
-    <w:abstractNumId w:val="77"/>
-  </w:num>
-  <w:num w:numId="53" w16cid:durableId="93866367">
-    <w:abstractNumId w:val="16"/>
-  </w:num>
-  <w:num w:numId="54" w16cid:durableId="1486623051">
-    <w:abstractNumId w:val="69"/>
-  </w:num>
-  <w:num w:numId="55" w16cid:durableId="551887550">
-    <w:abstractNumId w:val="85"/>
-  </w:num>
-  <w:num w:numId="56" w16cid:durableId="386955775">
-    <w:abstractNumId w:val="22"/>
-  </w:num>
-  <w:num w:numId="57" w16cid:durableId="173155150">
-    <w:abstractNumId w:val="41"/>
-  </w:num>
-  <w:num w:numId="58" w16cid:durableId="410003193">
-    <w:abstractNumId w:val="47"/>
-  </w:num>
-  <w:num w:numId="59" w16cid:durableId="1279340641">
-    <w:abstractNumId w:val="87"/>
-  </w:num>
-  <w:num w:numId="60" w16cid:durableId="1144615755">
-    <w:abstractNumId w:val="108"/>
-  </w:num>
-  <w:num w:numId="61" w16cid:durableId="1747998640">
-    <w:abstractNumId w:val="96"/>
-  </w:num>
-  <w:num w:numId="62" w16cid:durableId="1264607222">
-    <w:abstractNumId w:val="6"/>
-  </w:num>
-  <w:num w:numId="63" w16cid:durableId="877821094">
-    <w:abstractNumId w:val="109"/>
-  </w:num>
   <w:num w:numId="64" w16cid:durableId="820393746">
-    <w:abstractNumId w:val="83"/>
+    <w:abstractNumId w:val="84"/>
   </w:num>
   <w:num w:numId="65" w16cid:durableId="2130197989">
-    <w:abstractNumId w:val="99"/>
+    <w:abstractNumId w:val="100"/>
   </w:num>
   <w:num w:numId="66" w16cid:durableId="1240404458">
-    <w:abstractNumId w:val="33"/>
+    <w:abstractNumId w:val="34"/>
   </w:num>
   <w:num w:numId="67" w16cid:durableId="1767996053">
-    <w:abstractNumId w:val="11"/>
+    <w:abstractNumId w:val="12"/>
   </w:num>
   <w:num w:numId="68" w16cid:durableId="1857117827">
-    <w:abstractNumId w:val="9"/>
+    <w:abstractNumId w:val="10"/>
   </w:num>
   <w:num w:numId="69" w16cid:durableId="530726479">
-    <w:abstractNumId w:val="65"/>
+    <w:abstractNumId w:val="66"/>
   </w:num>
   <w:num w:numId="70" w16cid:durableId="202014312">
-    <w:abstractNumId w:val="42"/>
+    <w:abstractNumId w:val="43"/>
   </w:num>
   <w:num w:numId="71" w16cid:durableId="1098256545">
-    <w:abstractNumId w:val="7"/>
+    <w:abstractNumId w:val="8"/>
   </w:num>
   <w:num w:numId="72" w16cid:durableId="738017220">
     <w:abstractNumId w:val="1"/>
   </w:num>
   <w:num w:numId="73" w16cid:durableId="2139646390">
-    <w:abstractNumId w:val="13"/>
+    <w:abstractNumId w:val="14"/>
   </w:num>
   <w:num w:numId="74" w16cid:durableId="1254169669">
-    <w:abstractNumId w:val="36"/>
+    <w:abstractNumId w:val="37"/>
   </w:num>
   <w:num w:numId="75" w16cid:durableId="1173106727">
-    <w:abstractNumId w:val="106"/>
+    <w:abstractNumId w:val="107"/>
   </w:num>
   <w:num w:numId="76" w16cid:durableId="1982728757">
-    <w:abstractNumId w:val="59"/>
+    <w:abstractNumId w:val="60"/>
   </w:num>
   <w:num w:numId="77" w16cid:durableId="1344363027">
-    <w:abstractNumId w:val="24"/>
+    <w:abstractNumId w:val="25"/>
   </w:num>
   <w:num w:numId="78" w16cid:durableId="1584872793">
-    <w:abstractNumId w:val="23"/>
+    <w:abstractNumId w:val="24"/>
   </w:num>
   <w:num w:numId="79" w16cid:durableId="848644088">
     <w:abstractNumId w:val="4"/>
   </w:num>
   <w:num w:numId="80" w16cid:durableId="1214734805">
-    <w:abstractNumId w:val="55"/>
+    <w:abstractNumId w:val="56"/>
   </w:num>
   <w:num w:numId="81" w16cid:durableId="1740902846">
-    <w:abstractNumId w:val="107"/>
+    <w:abstractNumId w:val="108"/>
   </w:num>
   <w:num w:numId="82" w16cid:durableId="1350987026">
+    <w:abstractNumId w:val="82"/>
+  </w:num>
+  <w:num w:numId="83" w16cid:durableId="224608663">
+    <w:abstractNumId w:val="98"/>
+  </w:num>
+  <w:num w:numId="84" w16cid:durableId="288170298">
+    <w:abstractNumId w:val="57"/>
+  </w:num>
+  <w:num w:numId="85" w16cid:durableId="1914196694">
+    <w:abstractNumId w:val="41"/>
+  </w:num>
+  <w:num w:numId="86" w16cid:durableId="897976691">
+    <w:abstractNumId w:val="105"/>
+  </w:num>
+  <w:num w:numId="87" w16cid:durableId="944309382">
+    <w:abstractNumId w:val="85"/>
+  </w:num>
+  <w:num w:numId="88" w16cid:durableId="1245796286">
+    <w:abstractNumId w:val="62"/>
+  </w:num>
+  <w:num w:numId="89" w16cid:durableId="1458186450">
+    <w:abstractNumId w:val="101"/>
+  </w:num>
+  <w:num w:numId="90" w16cid:durableId="853109504">
+    <w:abstractNumId w:val="16"/>
+  </w:num>
+  <w:num w:numId="91" w16cid:durableId="597174237">
+    <w:abstractNumId w:val="80"/>
+  </w:num>
+  <w:num w:numId="92" w16cid:durableId="16197788">
+    <w:abstractNumId w:val="93"/>
+  </w:num>
+  <w:num w:numId="93" w16cid:durableId="851379889">
+    <w:abstractNumId w:val="30"/>
+  </w:num>
+  <w:num w:numId="94" w16cid:durableId="1466463357">
+    <w:abstractNumId w:val="22"/>
+  </w:num>
+  <w:num w:numId="95" w16cid:durableId="691417368">
+    <w:abstractNumId w:val="103"/>
+  </w:num>
+  <w:num w:numId="96" w16cid:durableId="580869965">
+    <w:abstractNumId w:val="68"/>
+  </w:num>
+  <w:num w:numId="97" w16cid:durableId="1154495649">
+    <w:abstractNumId w:val="95"/>
+  </w:num>
+  <w:num w:numId="98" w16cid:durableId="1038897727">
     <w:abstractNumId w:val="81"/>
   </w:num>
-  <w:num w:numId="83" w16cid:durableId="224608663">
-    <w:abstractNumId w:val="97"/>
+  <w:num w:numId="99" w16cid:durableId="1934632401">
+    <w:abstractNumId w:val="106"/>
   </w:num>
-  <w:num w:numId="84" w16cid:durableId="288170298">
-    <w:abstractNumId w:val="56"/>
-  </w:num>
-  <w:num w:numId="85" w16cid:durableId="1914196694">
+  <w:num w:numId="100" w16cid:durableId="2105612629">
     <w:abstractNumId w:val="40"/>
   </w:num>
-  <w:num w:numId="86" w16cid:durableId="897976691">
-    <w:abstractNumId w:val="104"/>
+  <w:num w:numId="101" w16cid:durableId="134681753">
+    <w:abstractNumId w:val="87"/>
   </w:num>
-  <w:num w:numId="87" w16cid:durableId="944309382">
-    <w:abstractNumId w:val="84"/>
+  <w:num w:numId="102" w16cid:durableId="2030983339">
+    <w:abstractNumId w:val="63"/>
   </w:num>
-  <w:num w:numId="88" w16cid:durableId="1245796286">
-    <w:abstractNumId w:val="61"/>
+  <w:num w:numId="103" w16cid:durableId="1634361542">
+    <w:abstractNumId w:val="59"/>
   </w:num>
-  <w:num w:numId="89" w16cid:durableId="1458186450">
-    <w:abstractNumId w:val="100"/>
+  <w:num w:numId="104" w16cid:durableId="1336692191">
+    <w:abstractNumId w:val="36"/>
   </w:num>
-  <w:num w:numId="90" w16cid:durableId="853109504">
-    <w:abstractNumId w:val="15"/>
-  </w:num>
-  <w:num w:numId="91" w16cid:durableId="597174237">
+  <w:num w:numId="105" w16cid:durableId="1007513650">
     <w:abstractNumId w:val="79"/>
   </w:num>
-  <w:num w:numId="92" w16cid:durableId="16197788">
-    <w:abstractNumId w:val="92"/>
-  </w:num>
-  <w:num w:numId="93" w16cid:durableId="851379889">
-    <w:abstractNumId w:val="29"/>
-  </w:num>
-  <w:num w:numId="94" w16cid:durableId="1466463357">
-    <w:abstractNumId w:val="21"/>
-  </w:num>
-  <w:num w:numId="95" w16cid:durableId="691417368">
+  <w:num w:numId="106" w16cid:durableId="135757035">
     <w:abstractNumId w:val="102"/>
   </w:num>
-  <w:num w:numId="96" w16cid:durableId="580869965">
-    <w:abstractNumId w:val="67"/>
+  <w:num w:numId="107" w16cid:durableId="340545557">
+    <w:abstractNumId w:val="54"/>
   </w:num>
-  <w:num w:numId="97" w16cid:durableId="1154495649">
-    <w:abstractNumId w:val="94"/>
+  <w:num w:numId="108" w16cid:durableId="1969121669">
+    <w:abstractNumId w:val="74"/>
   </w:num>
-  <w:num w:numId="98" w16cid:durableId="1038897727">
-    <w:abstractNumId w:val="80"/>
+  <w:num w:numId="109" w16cid:durableId="1550720919">
+    <w:abstractNumId w:val="45"/>
   </w:num>
-  <w:num w:numId="99" w16cid:durableId="1934632401">
-    <w:abstractNumId w:val="105"/>
-  </w:num>
-  <w:num w:numId="100" w16cid:durableId="2105612629">
-    <w:abstractNumId w:val="39"/>
-  </w:num>
-  <w:num w:numId="101" w16cid:durableId="134681753">
-    <w:abstractNumId w:val="86"/>
-  </w:num>
-  <w:num w:numId="102" w16cid:durableId="2030983339">
-    <w:abstractNumId w:val="62"/>
-  </w:num>
-  <w:num w:numId="103" w16cid:durableId="1634361542">
+  <w:num w:numId="110" w16cid:durableId="393703854">
     <w:abstractNumId w:val="58"/>
   </w:num>
-  <w:num w:numId="104" w16cid:durableId="1336692191">
-    <w:abstractNumId w:val="35"/>
-  </w:num>
-  <w:num w:numId="105" w16cid:durableId="1007513650">
-    <w:abstractNumId w:val="78"/>
-  </w:num>
-  <w:num w:numId="106" w16cid:durableId="135757035">
-    <w:abstractNumId w:val="101"/>
-  </w:num>
-  <w:num w:numId="107" w16cid:durableId="340545557">
-    <w:abstractNumId w:val="53"/>
-  </w:num>
-  <w:num w:numId="108" w16cid:durableId="1969121669">
-    <w:abstractNumId w:val="73"/>
-  </w:num>
-  <w:num w:numId="109" w16cid:durableId="1550720919">
-    <w:abstractNumId w:val="44"/>
-  </w:num>
-  <w:num w:numId="110" w16cid:durableId="393703854">
-    <w:abstractNumId w:val="57"/>
-  </w:num>
   <w:num w:numId="111" w16cid:durableId="1993437765">
-    <w:abstractNumId w:val="14"/>
+    <w:abstractNumId w:val="15"/>
   </w:num>
   <w:num w:numId="112" w16cid:durableId="87041600">
     <w:abstractNumId w:val="0"/>
   </w:num>
   <w:num w:numId="113" w16cid:durableId="554705793">
-    <w:abstractNumId w:val="45"/>
+    <w:abstractNumId w:val="46"/>
   </w:num>
   <w:num w:numId="114" w16cid:durableId="1213737320">
-    <w:abstractNumId w:val="111"/>
+    <w:abstractNumId w:val="112"/>
+  </w:num>
+  <w:num w:numId="115" w16cid:durableId="1400252885">
+    <w:abstractNumId w:val="5"/>
   </w:num>
 </w:numbering>
 </file>

</xml_diff>